<commit_message>
2527 - Admin Tool; Updated zip changeset to 34485.
git-tfs-id: [https://tfs.omnicloud.local/tfs/cco%20program/]$/eCoaching_V2;C34486
</commit_message>
<xml_diff>
--- a/Runbook/CCO_eCLAdmin_UI_Runbook.docx
+++ b/Runbook/CCO_eCLAdmin_UI_Runbook.docx
@@ -359,8 +359,6 @@
       </w:r>
     </w:p>
     <w:p/>
-    <w:bookmarkStart w:id="0" w:name="_GoBack"/>
-    <w:bookmarkEnd w:id="0"/>
     <w:p>
       <w:pPr>
         <w:pStyle w:val="TOC1"/>
@@ -895,11 +893,11 @@
             <w:pPr>
               <w:pStyle w:val="ProcessHeaders"/>
             </w:pPr>
-            <w:bookmarkStart w:id="1" w:name="_Toc452963680"/>
+            <w:bookmarkStart w:id="0" w:name="_Toc452963680"/>
             <w:r>
               <w:t>Overview</w:t>
             </w:r>
-            <w:bookmarkEnd w:id="1"/>
+            <w:bookmarkEnd w:id="0"/>
           </w:p>
         </w:tc>
       </w:tr>
@@ -1253,11 +1251,11 @@
             <w:pPr>
               <w:pStyle w:val="ProcessHeaders"/>
             </w:pPr>
-            <w:bookmarkStart w:id="2" w:name="_Toc452963681"/>
+            <w:bookmarkStart w:id="1" w:name="_Toc452963681"/>
             <w:r>
               <w:t>Implementation Steps</w:t>
             </w:r>
-            <w:bookmarkEnd w:id="2"/>
+            <w:bookmarkEnd w:id="1"/>
           </w:p>
         </w:tc>
       </w:tr>
@@ -1584,14 +1582,16 @@
               <w:rPr>
                 <w:b/>
               </w:rPr>
-              <w:t>44</w:t>
+              <w:t>4</w:t>
             </w:r>
             <w:r>
               <w:rPr>
                 <w:b/>
               </w:rPr>
-              <w:t>1</w:t>
-            </w:r>
+              <w:t>85</w:t>
+            </w:r>
+            <w:bookmarkStart w:id="2" w:name="_GoBack"/>
+            <w:bookmarkEnd w:id="2"/>
             <w:r>
               <w:t>)</w:t>
             </w:r>
@@ -4103,7 +4103,7 @@
         <w:sz w:val="18"/>
         <w:szCs w:val="18"/>
       </w:rPr>
-      <w:t>6</w:t>
+      <w:t>1</w:t>
     </w:r>
     <w:r>
       <w:rPr>
@@ -9926,20 +9926,20 @@
 </file>
 
 <file path=customXml/item2.xml><?xml version="1.0" encoding="utf-8"?>
-<p:properties xmlns:p="http://schemas.microsoft.com/office/2006/metadata/properties" xmlns:xsi="http://www.w3.org/2001/XMLSchema-instance">
-  <documentManagement>
-    <_DCDateModified xmlns="http://schemas.microsoft.com/sharepoint/v3/fields" xsi:nil="true"/>
-  </documentManagement>
-</p:properties>
-</file>
-
-<file path=customXml/item3.xml><?xml version="1.0" encoding="utf-8"?>
 <?mso-contentType ?>
 <FormTemplates xmlns="http://schemas.microsoft.com/sharepoint/v3/contenttype/forms">
   <Display>DocumentLibraryForm</Display>
   <Edit>DocumentLibraryForm</Edit>
   <New>DocumentLibraryForm</New>
 </FormTemplates>
+</file>
+
+<file path=customXml/item3.xml><?xml version="1.0" encoding="utf-8"?>
+<p:properties xmlns:p="http://schemas.microsoft.com/office/2006/metadata/properties" xmlns:xsi="http://www.w3.org/2001/XMLSchema-instance">
+  <documentManagement>
+    <_DCDateModified xmlns="http://schemas.microsoft.com/sharepoint/v3/fields" xsi:nil="true"/>
+  </documentManagement>
+</p:properties>
 </file>
 
 <file path=customXml/item4.xml><?xml version="1.0" encoding="utf-8"?>
@@ -10081,18 +10081,18 @@
 </file>
 
 <file path=customXml/itemProps2.xml><?xml version="1.0" encoding="utf-8"?>
-<ds:datastoreItem xmlns:ds="http://schemas.openxmlformats.org/officeDocument/2006/customXml" ds:itemID="{47853092-453F-4761-BB4F-9437077E6946}">
+<ds:datastoreItem xmlns:ds="http://schemas.openxmlformats.org/officeDocument/2006/customXml" ds:itemID="{6E0243D2-C2E7-4C17-98A3-48E63A4A14E3}">
   <ds:schemaRefs>
-    <ds:schemaRef ds:uri="http://schemas.microsoft.com/office/2006/metadata/properties"/>
-    <ds:schemaRef ds:uri="http://schemas.microsoft.com/sharepoint/v3/fields"/>
+    <ds:schemaRef ds:uri="http://schemas.microsoft.com/sharepoint/v3/contenttype/forms"/>
   </ds:schemaRefs>
 </ds:datastoreItem>
 </file>
 
 <file path=customXml/itemProps3.xml><?xml version="1.0" encoding="utf-8"?>
-<ds:datastoreItem xmlns:ds="http://schemas.openxmlformats.org/officeDocument/2006/customXml" ds:itemID="{6E0243D2-C2E7-4C17-98A3-48E63A4A14E3}">
+<ds:datastoreItem xmlns:ds="http://schemas.openxmlformats.org/officeDocument/2006/customXml" ds:itemID="{47853092-453F-4761-BB4F-9437077E6946}">
   <ds:schemaRefs>
-    <ds:schemaRef ds:uri="http://schemas.microsoft.com/sharepoint/v3/contenttype/forms"/>
+    <ds:schemaRef ds:uri="http://schemas.microsoft.com/office/2006/metadata/properties"/>
+    <ds:schemaRef ds:uri="http://schemas.microsoft.com/sharepoint/v3/fields"/>
   </ds:schemaRefs>
 </ds:datastoreItem>
 </file>
@@ -10116,7 +10116,7 @@
 </file>
 
 <file path=customXml/itemProps5.xml><?xml version="1.0" encoding="utf-8"?>
-<ds:datastoreItem xmlns:ds="http://schemas.openxmlformats.org/officeDocument/2006/customXml" ds:itemID="{4FE15F1C-18E6-42F1-9C6B-E74E37A3B2E0}">
+<ds:datastoreItem xmlns:ds="http://schemas.openxmlformats.org/officeDocument/2006/customXml" ds:itemID="{4B6753E4-D003-4A74-A37A-F3F723D94323}">
   <ds:schemaRefs>
     <ds:schemaRef ds:uri="http://schemas.openxmlformats.org/officeDocument/2006/bibliography"/>
   </ds:schemaRefs>

</xml_diff>

<commit_message>
TFS 3841 - Added Sr Mgr Dashboard
git-tfs-id: [https://tfs.omnicloud.local/tfs/cco%20program/]$/eCoaching_V2;C36157
</commit_message>
<xml_diff>
--- a/Runbook/CCO_eCLAdmin_UI_Runbook.docx
+++ b/Runbook/CCO_eCLAdmin_UI_Runbook.docx
@@ -1,6 +1,6 @@
 
 <file path=word/document.xml><?xml version="1.0" encoding="utf-8"?>
-<w:document xmlns:wpc="http://schemas.microsoft.com/office/word/2010/wordprocessingCanvas" xmlns:mc="http://schemas.openxmlformats.org/markup-compatibility/2006" xmlns:o="urn:schemas-microsoft-com:office:office" xmlns:r="http://schemas.openxmlformats.org/officeDocument/2006/relationships" xmlns:m="http://schemas.openxmlformats.org/officeDocument/2006/math" xmlns:v="urn:schemas-microsoft-com:vml" xmlns:wp14="http://schemas.microsoft.com/office/word/2010/wordprocessingDrawing" xmlns:wp="http://schemas.openxmlformats.org/drawingml/2006/wordprocessingDrawing" xmlns:w10="urn:schemas-microsoft-com:office:word" xmlns:w="http://schemas.openxmlformats.org/wordprocessingml/2006/main" xmlns:w14="http://schemas.microsoft.com/office/word/2010/wordml" xmlns:wpg="http://schemas.microsoft.com/office/word/2010/wordprocessingGroup" xmlns:wpi="http://schemas.microsoft.com/office/word/2010/wordprocessingInk" xmlns:wne="http://schemas.microsoft.com/office/word/2006/wordml" xmlns:wps="http://schemas.microsoft.com/office/word/2010/wordprocessingShape" mc:Ignorable="w14 wp14">
+<w:document xmlns:wpc="http://schemas.microsoft.com/office/word/2010/wordprocessingCanvas" xmlns:mc="http://schemas.openxmlformats.org/markup-compatibility/2006" xmlns:o="urn:schemas-microsoft-com:office:office" xmlns:r="http://schemas.openxmlformats.org/officeDocument/2006/relationships" xmlns:m="http://schemas.openxmlformats.org/officeDocument/2006/math" xmlns:v="urn:schemas-microsoft-com:vml" xmlns:wp14="http://schemas.microsoft.com/office/word/2010/wordprocessingDrawing" xmlns:wp="http://schemas.openxmlformats.org/drawingml/2006/wordprocessingDrawing" xmlns:w10="urn:schemas-microsoft-com:office:word" xmlns:w="http://schemas.openxmlformats.org/wordprocessingml/2006/main" xmlns:w14="http://schemas.microsoft.com/office/word/2010/wordml" xmlns:w15="http://schemas.microsoft.com/office/word/2012/wordml" xmlns:wpg="http://schemas.microsoft.com/office/word/2010/wordprocessingGroup" xmlns:wpi="http://schemas.microsoft.com/office/word/2010/wordprocessingInk" xmlns:wne="http://schemas.microsoft.com/office/word/2006/wordml" xmlns:wps="http://schemas.microsoft.com/office/word/2010/wordprocessingShape" mc:Ignorable="w14 w15 wp14">
   <w:body>
     <w:p>
       <w:pPr>
@@ -125,7 +125,7 @@
           </mc:Choice>
           <mc:Fallback>
             <w:pict>
-              <v:shapetype id="_x0000_t202" coordsize="21600,21600" o:spt="202" path="m,l,21600r21600,l21600,xe">
+              <v:shapetype w14:anchorId="6B5B89AC" id="_x0000_t202" coordsize="21600,21600" o:spt="202" path="m,l,21600r21600,l21600,xe">
                 <v:stroke joinstyle="miter"/>
                 <v:path gradientshapeok="t" o:connecttype="rect"/>
               </v:shapetype>
@@ -172,24 +172,12 @@
       <w:pPr>
         <w:pStyle w:val="CoverPageTitles"/>
       </w:pPr>
-      <w:proofErr w:type="spellStart"/>
-      <w:proofErr w:type="gramStart"/>
-      <w:r>
-        <w:t>eCL</w:t>
-      </w:r>
-      <w:proofErr w:type="spellEnd"/>
-      <w:proofErr w:type="gramEnd"/>
-      <w:r>
-        <w:t xml:space="preserve"> </w:t>
-      </w:r>
-      <w:proofErr w:type="spellStart"/>
-      <w:r>
-        <w:t>Admin</w:t>
+      <w:r>
+        <w:t>eCL Admin</w:t>
       </w:r>
       <w:r>
         <w:t>Web</w:t>
       </w:r>
-      <w:proofErr w:type="spellEnd"/>
       <w:r>
         <w:t xml:space="preserve"> </w:t>
       </w:r>
@@ -262,7 +250,19 @@
               <w:rPr>
                 <w:b/>
               </w:rPr>
-              <w:t xml:space="preserve">TFS 2527 </w:t>
+              <w:t xml:space="preserve">TFS </w:t>
+            </w:r>
+            <w:r>
+              <w:rPr>
+                <w:b/>
+              </w:rPr>
+              <w:t>3841 (Parent 3027)</w:t>
+            </w:r>
+            <w:r>
+              <w:rPr>
+                <w:b/>
+              </w:rPr>
+              <w:t xml:space="preserve"> </w:t>
             </w:r>
             <w:r>
               <w:rPr>
@@ -276,53 +276,11 @@
               </w:rPr>
               <w:t xml:space="preserve"> </w:t>
             </w:r>
-            <w:proofErr w:type="spellStart"/>
-            <w:proofErr w:type="gramStart"/>
             <w:r>
               <w:rPr>
                 <w:b/>
               </w:rPr>
-              <w:t>eCL</w:t>
-            </w:r>
-            <w:proofErr w:type="spellEnd"/>
-            <w:r>
-              <w:rPr>
-                <w:b/>
-              </w:rPr>
-              <w:t xml:space="preserve"> </w:t>
-            </w:r>
-            <w:r>
-              <w:rPr>
-                <w:b/>
-              </w:rPr>
-              <w:t xml:space="preserve"> Admin</w:t>
-            </w:r>
-            <w:proofErr w:type="gramEnd"/>
-            <w:r>
-              <w:rPr>
-                <w:b/>
-              </w:rPr>
-              <w:t xml:space="preserve"> Tool</w:t>
-            </w:r>
-            <w:r>
-              <w:rPr>
-                <w:b/>
-              </w:rPr>
-              <w:t>.</w:t>
-            </w:r>
-          </w:p>
-          <w:p>
-            <w:pPr>
-              <w:cnfStyle w:val="100000000000" w:firstRow="1" w:lastRow="0" w:firstColumn="0" w:lastColumn="0" w:oddVBand="0" w:evenVBand="0" w:oddHBand="0" w:evenHBand="0" w:firstRowFirstColumn="0" w:firstRowLastColumn="0" w:lastRowFirstColumn="0" w:lastRowLastColumn="0"/>
-              <w:rPr>
-                <w:b/>
-              </w:rPr>
-            </w:pPr>
-            <w:r>
-              <w:rPr>
-                <w:b/>
-              </w:rPr>
-              <w:t>(Inactivate/Reactivate/Reassign logs)</w:t>
+              <w:t>Added Sr Mgr Dashboard</w:t>
             </w:r>
           </w:p>
         </w:tc>
@@ -337,8 +295,8 @@
     <w:p>
       <w:pPr>
         <w:sectPr>
-          <w:headerReference w:type="default" r:id="rId13"/>
-          <w:footerReference w:type="default" r:id="rId14"/>
+          <w:headerReference w:type="default" r:id="rId12"/>
+          <w:footerReference w:type="default" r:id="rId13"/>
           <w:type w:val="oddPage"/>
           <w:pgSz w:w="12240" w:h="15840"/>
           <w:pgMar w:top="720" w:right="1440" w:bottom="720" w:left="1440" w:header="720" w:footer="504" w:gutter="0"/>
@@ -808,11 +766,9 @@
             <w:r>
               <w:t xml:space="preserve">TFS 2527 - </w:t>
             </w:r>
-            <w:proofErr w:type="spellStart"/>
             <w:r>
               <w:t>eCL</w:t>
             </w:r>
-            <w:proofErr w:type="spellEnd"/>
             <w:r>
               <w:t xml:space="preserve"> Admin Tool.</w:t>
             </w:r>
@@ -849,6 +805,65 @@
           </w:p>
         </w:tc>
       </w:tr>
+      <w:tr>
+        <w:tc>
+          <w:tcPr>
+            <w:tcW w:w="1188" w:type="dxa"/>
+          </w:tcPr>
+          <w:p>
+            <w:pPr>
+              <w:pStyle w:val="TableText"/>
+              <w:ind w:left="90"/>
+              <w:rPr>
+                <w:sz w:val="18"/>
+                <w:szCs w:val="18"/>
+              </w:rPr>
+            </w:pPr>
+            <w:r>
+              <w:rPr>
+                <w:sz w:val="18"/>
+                <w:szCs w:val="18"/>
+              </w:rPr>
+              <w:t>12/02/2016</w:t>
+            </w:r>
+          </w:p>
+        </w:tc>
+        <w:tc>
+          <w:tcPr>
+            <w:tcW w:w="6120" w:type="dxa"/>
+          </w:tcPr>
+          <w:p>
+            <w:pPr>
+              <w:spacing w:line="240" w:lineRule="exact"/>
+            </w:pPr>
+            <w:r>
+              <w:t>TFS 3841 (Parent 3027) – Added Sr. Mgr. Dashboard</w:t>
+            </w:r>
+          </w:p>
+        </w:tc>
+        <w:tc>
+          <w:tcPr>
+            <w:tcW w:w="2268" w:type="dxa"/>
+          </w:tcPr>
+          <w:p>
+            <w:pPr>
+              <w:pStyle w:val="TableText"/>
+              <w:ind w:left="162"/>
+              <w:rPr>
+                <w:sz w:val="18"/>
+                <w:szCs w:val="18"/>
+              </w:rPr>
+            </w:pPr>
+            <w:r>
+              <w:rPr>
+                <w:sz w:val="18"/>
+                <w:szCs w:val="18"/>
+              </w:rPr>
+              <w:t>Lili Huang</w:t>
+            </w:r>
+          </w:p>
+        </w:tc>
+      </w:tr>
     </w:tbl>
     <w:p/>
     <w:p/>
@@ -856,7 +871,7 @@
     <w:p>
       <w:pPr>
         <w:sectPr>
-          <w:footerReference w:type="default" r:id="rId15"/>
+          <w:footerReference w:type="default" r:id="rId14"/>
           <w:pgSz w:w="12240" w:h="15840"/>
           <w:pgMar w:top="720" w:right="1440" w:bottom="720" w:left="1440" w:header="720" w:footer="504" w:gutter="0"/>
           <w:pgNumType w:fmt="lowerRoman" w:start="1"/>
@@ -968,11 +983,9 @@
             <w:r>
               <w:t xml:space="preserve">changes for </w:t>
             </w:r>
-            <w:proofErr w:type="spellStart"/>
             <w:r>
               <w:t>eCL</w:t>
             </w:r>
-            <w:proofErr w:type="spellEnd"/>
             <w:r>
               <w:t xml:space="preserve"> </w:t>
             </w:r>
@@ -995,7 +1008,7 @@
               <w:t xml:space="preserve"> </w:t>
             </w:r>
             <w:r>
-              <w:t>2527</w:t>
+              <w:t>3841 (Parent 3027)</w:t>
             </w:r>
             <w:r>
               <w:t>.</w:t>
@@ -1315,13 +1328,8 @@
             <w:r>
               <w:t xml:space="preserve"> </w:t>
             </w:r>
-            <w:proofErr w:type="spellStart"/>
-            <w:r>
-              <w:t>eCL</w:t>
-            </w:r>
-            <w:proofErr w:type="spellEnd"/>
-            <w:r>
-              <w:t xml:space="preserve"> Admin</w:t>
+            <w:r>
+              <w:t>eCL Admin</w:t>
             </w:r>
             <w:r>
               <w:t xml:space="preserve"> </w:t>
@@ -1339,10 +1347,7 @@
               <w:t xml:space="preserve">TFS </w:t>
             </w:r>
             <w:r>
-              <w:t>2</w:t>
-            </w:r>
-            <w:r>
-              <w:t>527</w:t>
+              <w:t>3841 (Parent 3027)</w:t>
             </w:r>
             <w:r>
               <w:t>.</w:t>
@@ -1576,19 +1581,7 @@
               <w:rPr>
                 <w:b/>
               </w:rPr>
-              <w:t>C34</w:t>
-            </w:r>
-            <w:r>
-              <w:rPr>
-                <w:b/>
-              </w:rPr>
-              <w:t>4</w:t>
-            </w:r>
-            <w:r>
-              <w:rPr>
-                <w:b/>
-              </w:rPr>
-              <w:t>85</w:t>
+              <w:t>36154</w:t>
             </w:r>
             <w:bookmarkStart w:id="2" w:name="_GoBack"/>
             <w:bookmarkEnd w:id="2"/>
@@ -1722,18 +1715,8 @@
                 <w:sz w:val="22"/>
                 <w:szCs w:val="22"/>
               </w:rPr>
-              <w:t xml:space="preserve">restrictions to deny access to </w:t>
-            </w:r>
-            <w:proofErr w:type="spellStart"/>
-            <w:r>
-              <w:rPr>
-                <w:i/>
-                <w:sz w:val="22"/>
-                <w:szCs w:val="22"/>
-              </w:rPr>
-              <w:t>eCL</w:t>
-            </w:r>
-            <w:proofErr w:type="spellEnd"/>
+              <w:t>restrictions to deny access to eCL</w:t>
+            </w:r>
             <w:r>
               <w:rPr>
                 <w:i/>
@@ -1870,11 +1853,9 @@
                 <w:numId w:val="22"/>
               </w:numPr>
             </w:pPr>
-            <w:proofErr w:type="spellStart"/>
             <w:r>
               <w:t>web.config</w:t>
             </w:r>
-            <w:proofErr w:type="spellEnd"/>
           </w:p>
           <w:p>
             <w:pPr>
@@ -1910,18 +1891,8 @@
                 <w:sz w:val="22"/>
                 <w:szCs w:val="22"/>
               </w:rPr>
-              <w:t xml:space="preserve">do not overwrite </w:t>
-            </w:r>
-            <w:proofErr w:type="spellStart"/>
-            <w:r>
-              <w:rPr>
-                <w:b/>
-                <w:sz w:val="22"/>
-                <w:szCs w:val="22"/>
-              </w:rPr>
-              <w:t>web.config</w:t>
-            </w:r>
-            <w:proofErr w:type="spellEnd"/>
+              <w:t>do not overwrite web.config</w:t>
+            </w:r>
             <w:r>
               <w:rPr>
                 <w:sz w:val="22"/>
@@ -2546,8 +2517,6 @@
         </w:rPr>
         <w:t xml:space="preserve">to deny access to </w:t>
       </w:r>
-      <w:proofErr w:type="spellStart"/>
-      <w:proofErr w:type="gramStart"/>
       <w:r>
         <w:rPr>
           <w:b/>
@@ -2555,18 +2524,7 @@
           <w:szCs w:val="22"/>
           <w:u w:val="single"/>
         </w:rPr>
-        <w:t>eCL</w:t>
-      </w:r>
-      <w:proofErr w:type="spellEnd"/>
-      <w:proofErr w:type="gramEnd"/>
-      <w:r>
-        <w:rPr>
-          <w:b/>
-          <w:sz w:val="22"/>
-          <w:szCs w:val="22"/>
-          <w:u w:val="single"/>
-        </w:rPr>
-        <w:t xml:space="preserve"> Admin</w:t>
+        <w:t>eCL Admin</w:t>
       </w:r>
       <w:r>
         <w:rPr>
@@ -2703,15 +2661,7 @@
         <w:t>Connections</w:t>
       </w:r>
       <w:r>
-        <w:t xml:space="preserve"> pane, expand the server </w:t>
-      </w:r>
-      <w:proofErr w:type="gramStart"/>
-      <w:r>
-        <w:t>name,</w:t>
-      </w:r>
-      <w:proofErr w:type="gramEnd"/>
-      <w:r>
-        <w:t xml:space="preserve"> expand </w:t>
+        <w:t xml:space="preserve"> pane, expand the server name, expand </w:t>
       </w:r>
       <w:r>
         <w:rPr>
@@ -2731,14 +2681,12 @@
       <w:r>
         <w:t xml:space="preserve">, </w:t>
       </w:r>
-      <w:proofErr w:type="spellStart"/>
       <w:r>
         <w:rPr>
           <w:b/>
         </w:rPr>
         <w:t>eCLAdmin</w:t>
       </w:r>
-      <w:proofErr w:type="spellEnd"/>
       <w:r>
         <w:t>.</w:t>
       </w:r>
@@ -2777,7 +2725,7 @@
                     </pic:cNvPicPr>
                   </pic:nvPicPr>
                   <pic:blipFill>
-                    <a:blip r:embed="rId16">
+                    <a:blip r:embed="rId15">
                       <a:extLst>
                         <a:ext uri="{28A0092B-C50C-407E-A947-70E740481C1C}">
                           <a14:useLocalDpi xmlns:a14="http://schemas.microsoft.com/office/drawing/2010/main" val="0"/>
@@ -2885,7 +2833,7 @@
                     </pic:cNvPicPr>
                   </pic:nvPicPr>
                   <pic:blipFill>
-                    <a:blip r:embed="rId17">
+                    <a:blip r:embed="rId16">
                       <a:extLst>
                         <a:ext uri="{28A0092B-C50C-407E-A947-70E740481C1C}">
                           <a14:useLocalDpi xmlns:a14="http://schemas.microsoft.com/office/drawing/2010/main" val="0"/>
@@ -3025,7 +2973,7 @@
                     <pic:cNvPicPr/>
                   </pic:nvPicPr>
                   <pic:blipFill>
-                    <a:blip r:embed="rId18"/>
+                    <a:blip r:embed="rId17"/>
                     <a:stretch>
                       <a:fillRect/>
                     </a:stretch>
@@ -3141,7 +3089,7 @@
                     </pic:cNvPicPr>
                   </pic:nvPicPr>
                   <pic:blipFill>
-                    <a:blip r:embed="rId19">
+                    <a:blip r:embed="rId18">
                       <a:extLst>
                         <a:ext uri="{28A0092B-C50C-407E-A947-70E740481C1C}">
                           <a14:useLocalDpi xmlns:a14="http://schemas.microsoft.com/office/drawing/2010/main" val="0"/>
@@ -3233,7 +3181,7 @@
                     <pic:cNvPicPr/>
                   </pic:nvPicPr>
                   <pic:blipFill>
-                    <a:blip r:embed="rId20"/>
+                    <a:blip r:embed="rId19"/>
                     <a:stretch>
                       <a:fillRect/>
                     </a:stretch>
@@ -3458,7 +3406,7 @@
                     <pic:cNvPicPr/>
                   </pic:nvPicPr>
                   <pic:blipFill>
-                    <a:blip r:embed="rId21"/>
+                    <a:blip r:embed="rId20"/>
                     <a:stretch>
                       <a:fillRect/>
                     </a:stretch>
@@ -3552,7 +3500,7 @@
                     </pic:cNvPicPr>
                   </pic:nvPicPr>
                   <pic:blipFill>
-                    <a:blip r:embed="rId22">
+                    <a:blip r:embed="rId21">
                       <a:extLst>
                         <a:ext uri="{28A0092B-C50C-407E-A947-70E740481C1C}">
                           <a14:useLocalDpi xmlns:a14="http://schemas.microsoft.com/office/drawing/2010/main" val="0"/>
@@ -3603,7 +3551,7 @@
       </w:pPr>
     </w:p>
     <w:sectPr>
-      <w:footerReference w:type="default" r:id="rId23"/>
+      <w:footerReference w:type="default" r:id="rId22"/>
       <w:pgSz w:w="12240" w:h="15840"/>
       <w:pgMar w:top="720" w:right="1440" w:bottom="720" w:left="1440" w:header="720" w:footer="504" w:gutter="0"/>
       <w:pgNumType w:start="1"/>
@@ -3614,7 +3562,7 @@
 </file>
 
 <file path=word/endnotes.xml><?xml version="1.0" encoding="utf-8"?>
-<w:endnotes xmlns:wpc="http://schemas.microsoft.com/office/word/2010/wordprocessingCanvas" xmlns:mc="http://schemas.openxmlformats.org/markup-compatibility/2006" xmlns:o="urn:schemas-microsoft-com:office:office" xmlns:r="http://schemas.openxmlformats.org/officeDocument/2006/relationships" xmlns:m="http://schemas.openxmlformats.org/officeDocument/2006/math" xmlns:v="urn:schemas-microsoft-com:vml" xmlns:wp14="http://schemas.microsoft.com/office/word/2010/wordprocessingDrawing" xmlns:wp="http://schemas.openxmlformats.org/drawingml/2006/wordprocessingDrawing" xmlns:w10="urn:schemas-microsoft-com:office:word" xmlns:w="http://schemas.openxmlformats.org/wordprocessingml/2006/main" xmlns:w14="http://schemas.microsoft.com/office/word/2010/wordml" xmlns:wpg="http://schemas.microsoft.com/office/word/2010/wordprocessingGroup" xmlns:wpi="http://schemas.microsoft.com/office/word/2010/wordprocessingInk" xmlns:wne="http://schemas.microsoft.com/office/word/2006/wordml" xmlns:wps="http://schemas.microsoft.com/office/word/2010/wordprocessingShape" mc:Ignorable="w14 wp14">
+<w:endnotes xmlns:wpc="http://schemas.microsoft.com/office/word/2010/wordprocessingCanvas" xmlns:mc="http://schemas.openxmlformats.org/markup-compatibility/2006" xmlns:o="urn:schemas-microsoft-com:office:office" xmlns:r="http://schemas.openxmlformats.org/officeDocument/2006/relationships" xmlns:m="http://schemas.openxmlformats.org/officeDocument/2006/math" xmlns:v="urn:schemas-microsoft-com:vml" xmlns:wp14="http://schemas.microsoft.com/office/word/2010/wordprocessingDrawing" xmlns:wp="http://schemas.openxmlformats.org/drawingml/2006/wordprocessingDrawing" xmlns:w10="urn:schemas-microsoft-com:office:word" xmlns:w="http://schemas.openxmlformats.org/wordprocessingml/2006/main" xmlns:w14="http://schemas.microsoft.com/office/word/2010/wordml" xmlns:w15="http://schemas.microsoft.com/office/word/2012/wordml" xmlns:wpg="http://schemas.microsoft.com/office/word/2010/wordprocessingGroup" xmlns:wpi="http://schemas.microsoft.com/office/word/2010/wordprocessingInk" xmlns:wne="http://schemas.microsoft.com/office/word/2006/wordml" xmlns:wps="http://schemas.microsoft.com/office/word/2010/wordprocessingShape" mc:Ignorable="w14 w15 wp14">
   <w:endnote w:type="separator" w:id="-1">
     <w:p>
       <w:r>
@@ -3633,7 +3581,7 @@
 </file>
 
 <file path=word/footer1.xml><?xml version="1.0" encoding="utf-8"?>
-<w:ftr xmlns:wpc="http://schemas.microsoft.com/office/word/2010/wordprocessingCanvas" xmlns:mc="http://schemas.openxmlformats.org/markup-compatibility/2006" xmlns:o="urn:schemas-microsoft-com:office:office" xmlns:r="http://schemas.openxmlformats.org/officeDocument/2006/relationships" xmlns:m="http://schemas.openxmlformats.org/officeDocument/2006/math" xmlns:v="urn:schemas-microsoft-com:vml" xmlns:wp14="http://schemas.microsoft.com/office/word/2010/wordprocessingDrawing" xmlns:wp="http://schemas.openxmlformats.org/drawingml/2006/wordprocessingDrawing" xmlns:w10="urn:schemas-microsoft-com:office:word" xmlns:w="http://schemas.openxmlformats.org/wordprocessingml/2006/main" xmlns:w14="http://schemas.microsoft.com/office/word/2010/wordml" xmlns:wpg="http://schemas.microsoft.com/office/word/2010/wordprocessingGroup" xmlns:wpi="http://schemas.microsoft.com/office/word/2010/wordprocessingInk" xmlns:wne="http://schemas.microsoft.com/office/word/2006/wordml" xmlns:wps="http://schemas.microsoft.com/office/word/2010/wordprocessingShape" mc:Ignorable="w14 wp14">
+<w:ftr xmlns:wpc="http://schemas.microsoft.com/office/word/2010/wordprocessingCanvas" xmlns:mc="http://schemas.openxmlformats.org/markup-compatibility/2006" xmlns:o="urn:schemas-microsoft-com:office:office" xmlns:r="http://schemas.openxmlformats.org/officeDocument/2006/relationships" xmlns:m="http://schemas.openxmlformats.org/officeDocument/2006/math" xmlns:v="urn:schemas-microsoft-com:vml" xmlns:wp14="http://schemas.microsoft.com/office/word/2010/wordprocessingDrawing" xmlns:wp="http://schemas.openxmlformats.org/drawingml/2006/wordprocessingDrawing" xmlns:w10="urn:schemas-microsoft-com:office:word" xmlns:w="http://schemas.openxmlformats.org/wordprocessingml/2006/main" xmlns:w14="http://schemas.microsoft.com/office/word/2010/wordml" xmlns:w15="http://schemas.microsoft.com/office/word/2012/wordml" xmlns:wpg="http://schemas.microsoft.com/office/word/2010/wordprocessingGroup" xmlns:wpi="http://schemas.microsoft.com/office/word/2010/wordprocessingInk" xmlns:wne="http://schemas.microsoft.com/office/word/2006/wordml" xmlns:wps="http://schemas.microsoft.com/office/word/2010/wordprocessingShape" mc:Ignorable="w14 w15 wp14">
   <w:p>
     <w:pPr>
       <w:pStyle w:val="Footer"/>
@@ -3651,23 +3599,13 @@
         <w:szCs w:val="18"/>
       </w:rPr>
     </w:pPr>
-    <w:proofErr w:type="spellStart"/>
     <w:r>
       <w:rPr>
         <w:b/>
         <w:sz w:val="18"/>
         <w:szCs w:val="18"/>
       </w:rPr>
-      <w:t>Vangent</w:t>
-    </w:r>
-    <w:proofErr w:type="spellEnd"/>
-    <w:r>
-      <w:rPr>
-        <w:b/>
-        <w:sz w:val="18"/>
-        <w:szCs w:val="18"/>
-      </w:rPr>
-      <w:t xml:space="preserve">, Inc. - Confidential </w:t>
+      <w:t xml:space="preserve">Vangent, Inc. - Confidential </w:t>
     </w:r>
     <w:r>
       <w:rPr>
@@ -3771,7 +3709,7 @@
 </file>
 
 <file path=word/footer2.xml><?xml version="1.0" encoding="utf-8"?>
-<w:ftr xmlns:wpc="http://schemas.microsoft.com/office/word/2010/wordprocessingCanvas" xmlns:mc="http://schemas.openxmlformats.org/markup-compatibility/2006" xmlns:o="urn:schemas-microsoft-com:office:office" xmlns:r="http://schemas.openxmlformats.org/officeDocument/2006/relationships" xmlns:m="http://schemas.openxmlformats.org/officeDocument/2006/math" xmlns:v="urn:schemas-microsoft-com:vml" xmlns:wp14="http://schemas.microsoft.com/office/word/2010/wordprocessingDrawing" xmlns:wp="http://schemas.openxmlformats.org/drawingml/2006/wordprocessingDrawing" xmlns:w10="urn:schemas-microsoft-com:office:word" xmlns:w="http://schemas.openxmlformats.org/wordprocessingml/2006/main" xmlns:w14="http://schemas.microsoft.com/office/word/2010/wordml" xmlns:wpg="http://schemas.microsoft.com/office/word/2010/wordprocessingGroup" xmlns:wpi="http://schemas.microsoft.com/office/word/2010/wordprocessingInk" xmlns:wne="http://schemas.microsoft.com/office/word/2006/wordml" xmlns:wps="http://schemas.microsoft.com/office/word/2010/wordprocessingShape" mc:Ignorable="w14 wp14">
+<w:ftr xmlns:wpc="http://schemas.microsoft.com/office/word/2010/wordprocessingCanvas" xmlns:mc="http://schemas.openxmlformats.org/markup-compatibility/2006" xmlns:o="urn:schemas-microsoft-com:office:office" xmlns:r="http://schemas.openxmlformats.org/officeDocument/2006/relationships" xmlns:m="http://schemas.openxmlformats.org/officeDocument/2006/math" xmlns:v="urn:schemas-microsoft-com:vml" xmlns:wp14="http://schemas.microsoft.com/office/word/2010/wordprocessingDrawing" xmlns:wp="http://schemas.openxmlformats.org/drawingml/2006/wordprocessingDrawing" xmlns:w10="urn:schemas-microsoft-com:office:word" xmlns:w="http://schemas.openxmlformats.org/wordprocessingml/2006/main" xmlns:w14="http://schemas.microsoft.com/office/word/2010/wordml" xmlns:w15="http://schemas.microsoft.com/office/word/2012/wordml" xmlns:wpg="http://schemas.microsoft.com/office/word/2010/wordprocessingGroup" xmlns:wpi="http://schemas.microsoft.com/office/word/2010/wordprocessingInk" xmlns:wne="http://schemas.microsoft.com/office/word/2006/wordml" xmlns:wps="http://schemas.microsoft.com/office/word/2010/wordprocessingShape" mc:Ignorable="w14 w15 wp14">
   <w:p>
     <w:pPr>
       <w:pStyle w:val="Footer"/>
@@ -4003,7 +3941,7 @@
 </file>
 
 <file path=word/footer3.xml><?xml version="1.0" encoding="utf-8"?>
-<w:ftr xmlns:wpc="http://schemas.microsoft.com/office/word/2010/wordprocessingCanvas" xmlns:mc="http://schemas.openxmlformats.org/markup-compatibility/2006" xmlns:o="urn:schemas-microsoft-com:office:office" xmlns:r="http://schemas.openxmlformats.org/officeDocument/2006/relationships" xmlns:m="http://schemas.openxmlformats.org/officeDocument/2006/math" xmlns:v="urn:schemas-microsoft-com:vml" xmlns:wp14="http://schemas.microsoft.com/office/word/2010/wordprocessingDrawing" xmlns:wp="http://schemas.openxmlformats.org/drawingml/2006/wordprocessingDrawing" xmlns:w10="urn:schemas-microsoft-com:office:word" xmlns:w="http://schemas.openxmlformats.org/wordprocessingml/2006/main" xmlns:w14="http://schemas.microsoft.com/office/word/2010/wordml" xmlns:wpg="http://schemas.microsoft.com/office/word/2010/wordprocessingGroup" xmlns:wpi="http://schemas.microsoft.com/office/word/2010/wordprocessingInk" xmlns:wne="http://schemas.microsoft.com/office/word/2006/wordml" xmlns:wps="http://schemas.microsoft.com/office/word/2010/wordprocessingShape" mc:Ignorable="w14 wp14">
+<w:ftr xmlns:wpc="http://schemas.microsoft.com/office/word/2010/wordprocessingCanvas" xmlns:mc="http://schemas.openxmlformats.org/markup-compatibility/2006" xmlns:o="urn:schemas-microsoft-com:office:office" xmlns:r="http://schemas.openxmlformats.org/officeDocument/2006/relationships" xmlns:m="http://schemas.openxmlformats.org/officeDocument/2006/math" xmlns:v="urn:schemas-microsoft-com:vml" xmlns:wp14="http://schemas.microsoft.com/office/word/2010/wordprocessingDrawing" xmlns:wp="http://schemas.openxmlformats.org/drawingml/2006/wordprocessingDrawing" xmlns:w10="urn:schemas-microsoft-com:office:word" xmlns:w="http://schemas.openxmlformats.org/wordprocessingml/2006/main" xmlns:w14="http://schemas.microsoft.com/office/word/2010/wordml" xmlns:w15="http://schemas.microsoft.com/office/word/2012/wordml" xmlns:wpg="http://schemas.microsoft.com/office/word/2010/wordprocessingGroup" xmlns:wpi="http://schemas.microsoft.com/office/word/2010/wordprocessingInk" xmlns:wne="http://schemas.microsoft.com/office/word/2006/wordml" xmlns:wps="http://schemas.microsoft.com/office/word/2010/wordprocessingShape" mc:Ignorable="w14 w15 wp14">
   <w:p>
     <w:pPr>
       <w:pStyle w:val="Footer"/>
@@ -4103,7 +4041,7 @@
         <w:sz w:val="18"/>
         <w:szCs w:val="18"/>
       </w:rPr>
-      <w:t>1</w:t>
+      <w:t>6</w:t>
     </w:r>
     <w:r>
       <w:rPr>
@@ -4223,7 +4161,7 @@
 </file>
 
 <file path=word/footnotes.xml><?xml version="1.0" encoding="utf-8"?>
-<w:footnotes xmlns:wpc="http://schemas.microsoft.com/office/word/2010/wordprocessingCanvas" xmlns:mc="http://schemas.openxmlformats.org/markup-compatibility/2006" xmlns:o="urn:schemas-microsoft-com:office:office" xmlns:r="http://schemas.openxmlformats.org/officeDocument/2006/relationships" xmlns:m="http://schemas.openxmlformats.org/officeDocument/2006/math" xmlns:v="urn:schemas-microsoft-com:vml" xmlns:wp14="http://schemas.microsoft.com/office/word/2010/wordprocessingDrawing" xmlns:wp="http://schemas.openxmlformats.org/drawingml/2006/wordprocessingDrawing" xmlns:w10="urn:schemas-microsoft-com:office:word" xmlns:w="http://schemas.openxmlformats.org/wordprocessingml/2006/main" xmlns:w14="http://schemas.microsoft.com/office/word/2010/wordml" xmlns:wpg="http://schemas.microsoft.com/office/word/2010/wordprocessingGroup" xmlns:wpi="http://schemas.microsoft.com/office/word/2010/wordprocessingInk" xmlns:wne="http://schemas.microsoft.com/office/word/2006/wordml" xmlns:wps="http://schemas.microsoft.com/office/word/2010/wordprocessingShape" mc:Ignorable="w14 wp14">
+<w:footnotes xmlns:wpc="http://schemas.microsoft.com/office/word/2010/wordprocessingCanvas" xmlns:mc="http://schemas.openxmlformats.org/markup-compatibility/2006" xmlns:o="urn:schemas-microsoft-com:office:office" xmlns:r="http://schemas.openxmlformats.org/officeDocument/2006/relationships" xmlns:m="http://schemas.openxmlformats.org/officeDocument/2006/math" xmlns:v="urn:schemas-microsoft-com:vml" xmlns:wp14="http://schemas.microsoft.com/office/word/2010/wordprocessingDrawing" xmlns:wp="http://schemas.openxmlformats.org/drawingml/2006/wordprocessingDrawing" xmlns:w10="urn:schemas-microsoft-com:office:word" xmlns:w="http://schemas.openxmlformats.org/wordprocessingml/2006/main" xmlns:w14="http://schemas.microsoft.com/office/word/2010/wordml" xmlns:w15="http://schemas.microsoft.com/office/word/2012/wordml" xmlns:wpg="http://schemas.microsoft.com/office/word/2010/wordprocessingGroup" xmlns:wpi="http://schemas.microsoft.com/office/word/2010/wordprocessingInk" xmlns:wne="http://schemas.microsoft.com/office/word/2006/wordml" xmlns:wps="http://schemas.microsoft.com/office/word/2010/wordprocessingShape" mc:Ignorable="w14 w15 wp14">
   <w:footnote w:type="separator" w:id="-1">
     <w:p>
       <w:r>
@@ -4242,7 +4180,7 @@
 </file>
 
 <file path=word/header1.xml><?xml version="1.0" encoding="utf-8"?>
-<w:hdr xmlns:wpc="http://schemas.microsoft.com/office/word/2010/wordprocessingCanvas" xmlns:mc="http://schemas.openxmlformats.org/markup-compatibility/2006" xmlns:o="urn:schemas-microsoft-com:office:office" xmlns:r="http://schemas.openxmlformats.org/officeDocument/2006/relationships" xmlns:m="http://schemas.openxmlformats.org/officeDocument/2006/math" xmlns:v="urn:schemas-microsoft-com:vml" xmlns:wp14="http://schemas.microsoft.com/office/word/2010/wordprocessingDrawing" xmlns:wp="http://schemas.openxmlformats.org/drawingml/2006/wordprocessingDrawing" xmlns:w10="urn:schemas-microsoft-com:office:word" xmlns:w="http://schemas.openxmlformats.org/wordprocessingml/2006/main" xmlns:w14="http://schemas.microsoft.com/office/word/2010/wordml" xmlns:wpg="http://schemas.microsoft.com/office/word/2010/wordprocessingGroup" xmlns:wpi="http://schemas.microsoft.com/office/word/2010/wordprocessingInk" xmlns:wne="http://schemas.microsoft.com/office/word/2006/wordml" xmlns:wps="http://schemas.microsoft.com/office/word/2010/wordprocessingShape" mc:Ignorable="w14 wp14">
+<w:hdr xmlns:wpc="http://schemas.microsoft.com/office/word/2010/wordprocessingCanvas" xmlns:mc="http://schemas.openxmlformats.org/markup-compatibility/2006" xmlns:o="urn:schemas-microsoft-com:office:office" xmlns:r="http://schemas.openxmlformats.org/officeDocument/2006/relationships" xmlns:m="http://schemas.openxmlformats.org/officeDocument/2006/math" xmlns:v="urn:schemas-microsoft-com:vml" xmlns:wp14="http://schemas.microsoft.com/office/word/2010/wordprocessingDrawing" xmlns:wp="http://schemas.openxmlformats.org/drawingml/2006/wordprocessingDrawing" xmlns:w10="urn:schemas-microsoft-com:office:word" xmlns:w="http://schemas.openxmlformats.org/wordprocessingml/2006/main" xmlns:w14="http://schemas.microsoft.com/office/word/2010/wordml" xmlns:w15="http://schemas.microsoft.com/office/word/2012/wordml" xmlns:wpg="http://schemas.microsoft.com/office/word/2010/wordprocessingGroup" xmlns:wpi="http://schemas.microsoft.com/office/word/2010/wordprocessingInk" xmlns:wne="http://schemas.microsoft.com/office/word/2006/wordml" xmlns:wps="http://schemas.microsoft.com/office/word/2010/wordprocessingShape" mc:Ignorable="w14 w15 wp14">
   <w:p>
     <w:pPr>
       <w:pStyle w:val="headingstuff"/>
@@ -4451,7 +4389,7 @@
         </mc:Choice>
         <mc:Fallback>
           <w:pict>
-            <v:line id="Line 7" o:spid="_x0000_s1026" style="position:absolute;z-index:251656704;visibility:visible;mso-wrap-style:square;mso-width-percent:0;mso-height-percent:0;mso-wrap-distance-left:9pt;mso-wrap-distance-top:-3e-5mm;mso-wrap-distance-right:9pt;mso-wrap-distance-bottom:-3e-5mm;mso-position-horizontal:absolute;mso-position-horizontal-relative:text;mso-position-vertical:absolute;mso-position-vertical-relative:text;mso-width-percent:0;mso-height-percent:0;mso-width-relative:page;mso-height-relative:page" from="-2.25pt,12.9pt" to="465.75pt,12.9pt" o:gfxdata="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" strokecolor="#5b7d96" strokeweight="2.25pt"/>
+            <v:line w14:anchorId="696D5356" id="Line 7" o:spid="_x0000_s1026" style="position:absolute;z-index:251656704;visibility:visible;mso-wrap-style:square;mso-width-percent:0;mso-height-percent:0;mso-wrap-distance-left:9pt;mso-wrap-distance-top:-3e-5mm;mso-wrap-distance-right:9pt;mso-wrap-distance-bottom:-3e-5mm;mso-position-horizontal:absolute;mso-position-horizontal-relative:text;mso-position-vertical:absolute;mso-position-vertical-relative:text;mso-width-percent:0;mso-height-percent:0;mso-width-relative:page;mso-height-relative:page" from="-2.25pt,12.9pt" to="465.75pt,12.9pt" o:gfxdata="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" strokecolor="#5b7d96" strokeweight="2.25pt"/>
           </w:pict>
         </mc:Fallback>
       </mc:AlternateContent>
@@ -4511,8 +4449,8 @@
 </file>
 
 <file path=word/numbering.xml><?xml version="1.0" encoding="utf-8"?>
-<w:numbering xmlns:wpc="http://schemas.microsoft.com/office/word/2010/wordprocessingCanvas" xmlns:mc="http://schemas.openxmlformats.org/markup-compatibility/2006" xmlns:o="urn:schemas-microsoft-com:office:office" xmlns:r="http://schemas.openxmlformats.org/officeDocument/2006/relationships" xmlns:m="http://schemas.openxmlformats.org/officeDocument/2006/math" xmlns:v="urn:schemas-microsoft-com:vml" xmlns:wp14="http://schemas.microsoft.com/office/word/2010/wordprocessingDrawing" xmlns:wp="http://schemas.openxmlformats.org/drawingml/2006/wordprocessingDrawing" xmlns:w10="urn:schemas-microsoft-com:office:word" xmlns:w="http://schemas.openxmlformats.org/wordprocessingml/2006/main" xmlns:w14="http://schemas.microsoft.com/office/word/2010/wordml" xmlns:wpg="http://schemas.microsoft.com/office/word/2010/wordprocessingGroup" xmlns:wpi="http://schemas.microsoft.com/office/word/2010/wordprocessingInk" xmlns:wne="http://schemas.microsoft.com/office/word/2006/wordml" xmlns:wps="http://schemas.microsoft.com/office/word/2010/wordprocessingShape" mc:Ignorable="w14 wp14">
-  <w:abstractNum w:abstractNumId="0">
+<w:numbering xmlns:wpc="http://schemas.microsoft.com/office/word/2010/wordprocessingCanvas" xmlns:mc="http://schemas.openxmlformats.org/markup-compatibility/2006" xmlns:o="urn:schemas-microsoft-com:office:office" xmlns:r="http://schemas.openxmlformats.org/officeDocument/2006/relationships" xmlns:m="http://schemas.openxmlformats.org/officeDocument/2006/math" xmlns:v="urn:schemas-microsoft-com:vml" xmlns:wp14="http://schemas.microsoft.com/office/word/2010/wordprocessingDrawing" xmlns:wp="http://schemas.openxmlformats.org/drawingml/2006/wordprocessingDrawing" xmlns:w10="urn:schemas-microsoft-com:office:word" xmlns:w="http://schemas.openxmlformats.org/wordprocessingml/2006/main" xmlns:w14="http://schemas.microsoft.com/office/word/2010/wordml" xmlns:w15="http://schemas.microsoft.com/office/word/2012/wordml" xmlns:wpg="http://schemas.microsoft.com/office/word/2010/wordprocessingGroup" xmlns:wpi="http://schemas.microsoft.com/office/word/2010/wordprocessingInk" xmlns:wne="http://schemas.microsoft.com/office/word/2006/wordml" xmlns:wps="http://schemas.microsoft.com/office/word/2010/wordprocessingShape" mc:Ignorable="w14 w15 wp14">
+  <w:abstractNum w:abstractNumId="0" w15:restartNumberingAfterBreak="0">
     <w:nsid w:val="FFFFFF89"/>
     <w:multiLevelType w:val="singleLevel"/>
     <w:tmpl w:val="794A8AB0"/>
@@ -4537,7 +4475,7 @@
       </w:rPr>
     </w:lvl>
   </w:abstractNum>
-  <w:abstractNum w:abstractNumId="1">
+  <w:abstractNum w:abstractNumId="1" w15:restartNumberingAfterBreak="0">
     <w:nsid w:val="004572D1"/>
     <w:multiLevelType w:val="hybridMultilevel"/>
     <w:tmpl w:val="21ECB182"/>
@@ -4677,7 +4615,7 @@
       </w:rPr>
     </w:lvl>
   </w:abstractNum>
-  <w:abstractNum w:abstractNumId="2">
+  <w:abstractNum w:abstractNumId="2" w15:restartNumberingAfterBreak="0">
     <w:nsid w:val="010431AD"/>
     <w:multiLevelType w:val="hybridMultilevel"/>
     <w:tmpl w:val="FE4C42A2"/>
@@ -4790,7 +4728,7 @@
       </w:rPr>
     </w:lvl>
   </w:abstractNum>
-  <w:abstractNum w:abstractNumId="3">
+  <w:abstractNum w:abstractNumId="3" w15:restartNumberingAfterBreak="0">
     <w:nsid w:val="0D4962FB"/>
     <w:multiLevelType w:val="hybridMultilevel"/>
     <w:tmpl w:val="6CCE7D74"/>
@@ -4876,7 +4814,7 @@
       </w:pPr>
     </w:lvl>
   </w:abstractNum>
-  <w:abstractNum w:abstractNumId="4">
+  <w:abstractNum w:abstractNumId="4" w15:restartNumberingAfterBreak="0">
     <w:nsid w:val="0E56272D"/>
     <w:multiLevelType w:val="hybridMultilevel"/>
     <w:tmpl w:val="3FDEA3C2"/>
@@ -5016,7 +4954,7 @@
       </w:rPr>
     </w:lvl>
   </w:abstractNum>
-  <w:abstractNum w:abstractNumId="5">
+  <w:abstractNum w:abstractNumId="5" w15:restartNumberingAfterBreak="0">
     <w:nsid w:val="15BB5A2C"/>
     <w:multiLevelType w:val="hybridMultilevel"/>
     <w:tmpl w:val="CC44D380"/>
@@ -5132,7 +5070,7 @@
       </w:pPr>
     </w:lvl>
   </w:abstractNum>
-  <w:abstractNum w:abstractNumId="6">
+  <w:abstractNum w:abstractNumId="6" w15:restartNumberingAfterBreak="0">
     <w:nsid w:val="1C4F4B5C"/>
     <w:multiLevelType w:val="hybridMultilevel"/>
     <w:tmpl w:val="BCAEE17C"/>
@@ -5272,7 +5210,7 @@
       </w:rPr>
     </w:lvl>
   </w:abstractNum>
-  <w:abstractNum w:abstractNumId="7">
+  <w:abstractNum w:abstractNumId="7" w15:restartNumberingAfterBreak="0">
     <w:nsid w:val="1FBC212C"/>
     <w:multiLevelType w:val="hybridMultilevel"/>
     <w:tmpl w:val="F6B65944"/>
@@ -5412,7 +5350,7 @@
       </w:rPr>
     </w:lvl>
   </w:abstractNum>
-  <w:abstractNum w:abstractNumId="8">
+  <w:abstractNum w:abstractNumId="8" w15:restartNumberingAfterBreak="0">
     <w:nsid w:val="28114CCE"/>
     <w:multiLevelType w:val="hybridMultilevel"/>
     <w:tmpl w:val="87E25350"/>
@@ -5525,7 +5463,7 @@
       </w:rPr>
     </w:lvl>
   </w:abstractNum>
-  <w:abstractNum w:abstractNumId="9">
+  <w:abstractNum w:abstractNumId="9" w15:restartNumberingAfterBreak="0">
     <w:nsid w:val="2A8B5AB4"/>
     <w:multiLevelType w:val="hybridMultilevel"/>
     <w:tmpl w:val="E3802E46"/>
@@ -5638,7 +5576,7 @@
       </w:rPr>
     </w:lvl>
   </w:abstractNum>
-  <w:abstractNum w:abstractNumId="10">
+  <w:abstractNum w:abstractNumId="10" w15:restartNumberingAfterBreak="0">
     <w:nsid w:val="332B2E17"/>
     <w:multiLevelType w:val="hybridMultilevel"/>
     <w:tmpl w:val="ACA82A54"/>
@@ -5751,7 +5689,7 @@
       </w:rPr>
     </w:lvl>
   </w:abstractNum>
-  <w:abstractNum w:abstractNumId="11">
+  <w:abstractNum w:abstractNumId="11" w15:restartNumberingAfterBreak="0">
     <w:nsid w:val="33A33A7D"/>
     <w:multiLevelType w:val="hybridMultilevel"/>
     <w:tmpl w:val="356E29D0"/>
@@ -5864,7 +5802,7 @@
       </w:rPr>
     </w:lvl>
   </w:abstractNum>
-  <w:abstractNum w:abstractNumId="12">
+  <w:abstractNum w:abstractNumId="12" w15:restartNumberingAfterBreak="0">
     <w:nsid w:val="359A0A7E"/>
     <w:multiLevelType w:val="hybridMultilevel"/>
     <w:tmpl w:val="CA8E549C"/>
@@ -5980,7 +5918,7 @@
       </w:pPr>
     </w:lvl>
   </w:abstractNum>
-  <w:abstractNum w:abstractNumId="13">
+  <w:abstractNum w:abstractNumId="13" w15:restartNumberingAfterBreak="0">
     <w:nsid w:val="3A2A24D9"/>
     <w:multiLevelType w:val="hybridMultilevel"/>
     <w:tmpl w:val="424A97C0"/>
@@ -6093,7 +6031,7 @@
       </w:rPr>
     </w:lvl>
   </w:abstractNum>
-  <w:abstractNum w:abstractNumId="14">
+  <w:abstractNum w:abstractNumId="14" w15:restartNumberingAfterBreak="0">
     <w:nsid w:val="3D617946"/>
     <w:multiLevelType w:val="hybridMultilevel"/>
     <w:tmpl w:val="91FE3E64"/>
@@ -6206,7 +6144,7 @@
       </w:rPr>
     </w:lvl>
   </w:abstractNum>
-  <w:abstractNum w:abstractNumId="15">
+  <w:abstractNum w:abstractNumId="15" w15:restartNumberingAfterBreak="0">
     <w:nsid w:val="3E046CD6"/>
     <w:multiLevelType w:val="hybridMultilevel"/>
     <w:tmpl w:val="490838E6"/>
@@ -6346,7 +6284,7 @@
       </w:rPr>
     </w:lvl>
   </w:abstractNum>
-  <w:abstractNum w:abstractNumId="16">
+  <w:abstractNum w:abstractNumId="16" w15:restartNumberingAfterBreak="0">
     <w:nsid w:val="4AB2551E"/>
     <w:multiLevelType w:val="hybridMultilevel"/>
     <w:tmpl w:val="4B8CB52A"/>
@@ -6459,7 +6397,7 @@
       </w:rPr>
     </w:lvl>
   </w:abstractNum>
-  <w:abstractNum w:abstractNumId="17">
+  <w:abstractNum w:abstractNumId="17" w15:restartNumberingAfterBreak="0">
     <w:nsid w:val="4C6E627E"/>
     <w:multiLevelType w:val="hybridMultilevel"/>
     <w:tmpl w:val="760E5DF8"/>
@@ -6572,7 +6510,7 @@
       </w:rPr>
     </w:lvl>
   </w:abstractNum>
-  <w:abstractNum w:abstractNumId="18">
+  <w:abstractNum w:abstractNumId="18" w15:restartNumberingAfterBreak="0">
     <w:nsid w:val="577A2C79"/>
     <w:multiLevelType w:val="hybridMultilevel"/>
     <w:tmpl w:val="C9AA107C"/>
@@ -6685,7 +6623,7 @@
       </w:rPr>
     </w:lvl>
   </w:abstractNum>
-  <w:abstractNum w:abstractNumId="19">
+  <w:abstractNum w:abstractNumId="19" w15:restartNumberingAfterBreak="0">
     <w:nsid w:val="580F7AB1"/>
     <w:multiLevelType w:val="hybridMultilevel"/>
     <w:tmpl w:val="6CCE7D74"/>
@@ -6771,7 +6709,7 @@
       </w:pPr>
     </w:lvl>
   </w:abstractNum>
-  <w:abstractNum w:abstractNumId="20">
+  <w:abstractNum w:abstractNumId="20" w15:restartNumberingAfterBreak="0">
     <w:nsid w:val="5E9C5BD9"/>
     <w:multiLevelType w:val="hybridMultilevel"/>
     <w:tmpl w:val="CEBA42DA"/>
@@ -6911,7 +6849,7 @@
       </w:rPr>
     </w:lvl>
   </w:abstractNum>
-  <w:abstractNum w:abstractNumId="21">
+  <w:abstractNum w:abstractNumId="21" w15:restartNumberingAfterBreak="0">
     <w:nsid w:val="606129D0"/>
     <w:multiLevelType w:val="hybridMultilevel"/>
     <w:tmpl w:val="7AB856A8"/>
@@ -6997,7 +6935,7 @@
       </w:pPr>
     </w:lvl>
   </w:abstractNum>
-  <w:abstractNum w:abstractNumId="22">
+  <w:abstractNum w:abstractNumId="22" w15:restartNumberingAfterBreak="0">
     <w:nsid w:val="67AC725B"/>
     <w:multiLevelType w:val="hybridMultilevel"/>
     <w:tmpl w:val="CA8E549C"/>
@@ -7113,7 +7051,7 @@
       </w:pPr>
     </w:lvl>
   </w:abstractNum>
-  <w:abstractNum w:abstractNumId="23">
+  <w:abstractNum w:abstractNumId="23" w15:restartNumberingAfterBreak="0">
     <w:nsid w:val="6AD259B8"/>
     <w:multiLevelType w:val="hybridMultilevel"/>
     <w:tmpl w:val="6D1EAD2C"/>
@@ -7253,7 +7191,7 @@
       </w:rPr>
     </w:lvl>
   </w:abstractNum>
-  <w:abstractNum w:abstractNumId="24">
+  <w:abstractNum w:abstractNumId="24" w15:restartNumberingAfterBreak="0">
     <w:nsid w:val="72E468BB"/>
     <w:multiLevelType w:val="hybridMultilevel"/>
     <w:tmpl w:val="D7B830A8"/>
@@ -7366,7 +7304,7 @@
       </w:rPr>
     </w:lvl>
   </w:abstractNum>
-  <w:abstractNum w:abstractNumId="25">
+  <w:abstractNum w:abstractNumId="25" w15:restartNumberingAfterBreak="0">
     <w:nsid w:val="781C0CAE"/>
     <w:multiLevelType w:val="hybridMultilevel"/>
     <w:tmpl w:val="42F2CD5E"/>
@@ -7479,7 +7417,7 @@
       </w:rPr>
     </w:lvl>
   </w:abstractNum>
-  <w:abstractNum w:abstractNumId="26">
+  <w:abstractNum w:abstractNumId="26" w15:restartNumberingAfterBreak="0">
     <w:nsid w:val="79B73A11"/>
     <w:multiLevelType w:val="hybridMultilevel"/>
     <w:tmpl w:val="BC106C74"/>
@@ -7565,7 +7503,7 @@
       </w:pPr>
     </w:lvl>
   </w:abstractNum>
-  <w:abstractNum w:abstractNumId="27">
+  <w:abstractNum w:abstractNumId="27" w15:restartNumberingAfterBreak="0">
     <w:nsid w:val="7B372F32"/>
     <w:multiLevelType w:val="hybridMultilevel"/>
     <w:tmpl w:val="BE86A624"/>
@@ -7772,7 +7710,7 @@
 </file>
 
 <file path=word/styles.xml><?xml version="1.0" encoding="utf-8"?>
-<w:styles xmlns:mc="http://schemas.openxmlformats.org/markup-compatibility/2006" xmlns:r="http://schemas.openxmlformats.org/officeDocument/2006/relationships" xmlns:w="http://schemas.openxmlformats.org/wordprocessingml/2006/main" xmlns:w14="http://schemas.microsoft.com/office/word/2010/wordml" mc:Ignorable="w14">
+<w:styles xmlns:mc="http://schemas.openxmlformats.org/markup-compatibility/2006" xmlns:r="http://schemas.openxmlformats.org/officeDocument/2006/relationships" xmlns:w="http://schemas.openxmlformats.org/wordprocessingml/2006/main" xmlns:w14="http://schemas.microsoft.com/office/word/2010/wordml" xmlns:w15="http://schemas.microsoft.com/office/word/2012/wordml" mc:Ignorable="w14 w15">
   <w:docDefaults>
     <w:rPrDefault>
       <w:rPr>
@@ -7782,7 +7720,7 @@
     </w:rPrDefault>
     <w:pPrDefault/>
   </w:docDefaults>
-  <w:latentStyles w:defLockedState="0" w:defUIPriority="0" w:defSemiHidden="0" w:defUnhideWhenUsed="0" w:defQFormat="0" w:count="267">
+  <w:latentStyles w:defLockedState="0" w:defUIPriority="0" w:defSemiHidden="0" w:defUnhideWhenUsed="0" w:defQFormat="0" w:count="371">
     <w:lsdException w:name="Normal" w:qFormat="1"/>
     <w:lsdException w:name="heading 1" w:qFormat="1"/>
     <w:lsdException w:name="heading 2" w:qFormat="1"/>
@@ -7790,16 +7728,148 @@
     <w:lsdException w:name="heading 4" w:qFormat="1"/>
     <w:lsdException w:name="heading 5" w:qFormat="1"/>
     <w:lsdException w:name="heading 6" w:qFormat="1"/>
-    <w:lsdException w:name="heading 7" w:qFormat="1"/>
+    <w:lsdException w:name="heading 7" w:semiHidden="1" w:unhideWhenUsed="1" w:qFormat="1"/>
     <w:lsdException w:name="heading 8" w:semiHidden="1" w:unhideWhenUsed="1" w:qFormat="1"/>
     <w:lsdException w:name="heading 9" w:semiHidden="1" w:unhideWhenUsed="1" w:qFormat="1"/>
-    <w:lsdException w:name="toc 1" w:uiPriority="39"/>
+    <w:lsdException w:name="index 1" w:semiHidden="1" w:unhideWhenUsed="1"/>
+    <w:lsdException w:name="index 2" w:semiHidden="1" w:unhideWhenUsed="1"/>
+    <w:lsdException w:name="index 3" w:semiHidden="1" w:unhideWhenUsed="1"/>
+    <w:lsdException w:name="index 4" w:semiHidden="1" w:unhideWhenUsed="1"/>
+    <w:lsdException w:name="index 5" w:semiHidden="1" w:unhideWhenUsed="1"/>
+    <w:lsdException w:name="index 6" w:semiHidden="1" w:unhideWhenUsed="1"/>
+    <w:lsdException w:name="index 7" w:semiHidden="1" w:unhideWhenUsed="1"/>
+    <w:lsdException w:name="index 8" w:semiHidden="1" w:unhideWhenUsed="1"/>
+    <w:lsdException w:name="index 9" w:semiHidden="1" w:unhideWhenUsed="1"/>
+    <w:lsdException w:name="toc 1" w:semiHidden="1" w:uiPriority="39" w:unhideWhenUsed="1"/>
+    <w:lsdException w:name="toc 2" w:semiHidden="1" w:unhideWhenUsed="1"/>
+    <w:lsdException w:name="toc 3" w:semiHidden="1" w:unhideWhenUsed="1"/>
+    <w:lsdException w:name="toc 4" w:semiHidden="1" w:unhideWhenUsed="1"/>
+    <w:lsdException w:name="toc 5" w:semiHidden="1" w:unhideWhenUsed="1"/>
+    <w:lsdException w:name="toc 6" w:semiHidden="1" w:unhideWhenUsed="1"/>
+    <w:lsdException w:name="toc 7" w:semiHidden="1" w:unhideWhenUsed="1"/>
+    <w:lsdException w:name="toc 8" w:semiHidden="1" w:unhideWhenUsed="1"/>
+    <w:lsdException w:name="toc 9" w:semiHidden="1" w:unhideWhenUsed="1"/>
+    <w:lsdException w:name="Normal Indent" w:semiHidden="1" w:unhideWhenUsed="1"/>
+    <w:lsdException w:name="footnote text" w:semiHidden="1" w:unhideWhenUsed="1"/>
+    <w:lsdException w:name="annotation text" w:semiHidden="1" w:unhideWhenUsed="1"/>
+    <w:lsdException w:name="header" w:semiHidden="1" w:unhideWhenUsed="1"/>
+    <w:lsdException w:name="footer" w:semiHidden="1" w:unhideWhenUsed="1"/>
+    <w:lsdException w:name="index heading" w:semiHidden="1" w:unhideWhenUsed="1"/>
     <w:lsdException w:name="caption" w:semiHidden="1" w:unhideWhenUsed="1" w:qFormat="1"/>
+    <w:lsdException w:name="table of figures" w:semiHidden="1" w:unhideWhenUsed="1"/>
+    <w:lsdException w:name="envelope address" w:semiHidden="1" w:unhideWhenUsed="1"/>
+    <w:lsdException w:name="envelope return" w:semiHidden="1" w:unhideWhenUsed="1"/>
+    <w:lsdException w:name="footnote reference" w:semiHidden="1" w:unhideWhenUsed="1"/>
+    <w:lsdException w:name="annotation reference" w:semiHidden="1" w:unhideWhenUsed="1"/>
+    <w:lsdException w:name="line number" w:semiHidden="1" w:unhideWhenUsed="1"/>
+    <w:lsdException w:name="page number" w:semiHidden="1" w:unhideWhenUsed="1"/>
+    <w:lsdException w:name="endnote reference" w:semiHidden="1" w:unhideWhenUsed="1"/>
+    <w:lsdException w:name="endnote text" w:semiHidden="1" w:unhideWhenUsed="1"/>
+    <w:lsdException w:name="table of authorities" w:semiHidden="1" w:unhideWhenUsed="1"/>
+    <w:lsdException w:name="macro" w:semiHidden="1" w:unhideWhenUsed="1"/>
+    <w:lsdException w:name="toa heading" w:semiHidden="1" w:unhideWhenUsed="1"/>
+    <w:lsdException w:name="List" w:semiHidden="1" w:unhideWhenUsed="1"/>
+    <w:lsdException w:name="List Bullet" w:semiHidden="1" w:unhideWhenUsed="1"/>
+    <w:lsdException w:name="List 2" w:semiHidden="1" w:unhideWhenUsed="1"/>
+    <w:lsdException w:name="List 3" w:semiHidden="1" w:unhideWhenUsed="1"/>
+    <w:lsdException w:name="List Bullet 2" w:semiHidden="1" w:unhideWhenUsed="1"/>
+    <w:lsdException w:name="List Bullet 3" w:semiHidden="1" w:unhideWhenUsed="1"/>
+    <w:lsdException w:name="List Bullet 4" w:semiHidden="1" w:unhideWhenUsed="1"/>
+    <w:lsdException w:name="List Bullet 5" w:semiHidden="1" w:unhideWhenUsed="1"/>
+    <w:lsdException w:name="List Number 2" w:semiHidden="1" w:unhideWhenUsed="1"/>
+    <w:lsdException w:name="List Number 3" w:semiHidden="1" w:unhideWhenUsed="1"/>
+    <w:lsdException w:name="List Number 4" w:semiHidden="1" w:unhideWhenUsed="1"/>
+    <w:lsdException w:name="List Number 5" w:semiHidden="1" w:unhideWhenUsed="1"/>
     <w:lsdException w:name="Title" w:qFormat="1"/>
+    <w:lsdException w:name="Closing" w:semiHidden="1" w:unhideWhenUsed="1"/>
+    <w:lsdException w:name="Signature" w:semiHidden="1" w:unhideWhenUsed="1"/>
+    <w:lsdException w:name="Default Paragraph Font" w:semiHidden="1" w:unhideWhenUsed="1"/>
+    <w:lsdException w:name="Body Text" w:semiHidden="1" w:unhideWhenUsed="1"/>
+    <w:lsdException w:name="Body Text Indent" w:semiHidden="1" w:unhideWhenUsed="1"/>
+    <w:lsdException w:name="List Continue" w:semiHidden="1" w:unhideWhenUsed="1"/>
+    <w:lsdException w:name="List Continue 2" w:semiHidden="1" w:unhideWhenUsed="1"/>
+    <w:lsdException w:name="List Continue 3" w:semiHidden="1" w:unhideWhenUsed="1"/>
+    <w:lsdException w:name="List Continue 4" w:semiHidden="1" w:unhideWhenUsed="1"/>
+    <w:lsdException w:name="List Continue 5" w:semiHidden="1" w:unhideWhenUsed="1"/>
+    <w:lsdException w:name="Message Header" w:semiHidden="1" w:unhideWhenUsed="1"/>
     <w:lsdException w:name="Subtitle" w:qFormat="1"/>
-    <w:lsdException w:name="Hyperlink" w:uiPriority="99"/>
+    <w:lsdException w:name="Body Text First Indent 2" w:semiHidden="1" w:unhideWhenUsed="1"/>
+    <w:lsdException w:name="Note Heading" w:semiHidden="1" w:unhideWhenUsed="1"/>
+    <w:lsdException w:name="Body Text 2" w:semiHidden="1" w:unhideWhenUsed="1"/>
+    <w:lsdException w:name="Body Text 3" w:semiHidden="1" w:unhideWhenUsed="1"/>
+    <w:lsdException w:name="Body Text Indent 2" w:semiHidden="1" w:unhideWhenUsed="1"/>
+    <w:lsdException w:name="Body Text Indent 3" w:semiHidden="1" w:unhideWhenUsed="1"/>
+    <w:lsdException w:name="Block Text" w:semiHidden="1" w:unhideWhenUsed="1"/>
+    <w:lsdException w:name="Hyperlink" w:semiHidden="1" w:uiPriority="99" w:unhideWhenUsed="1"/>
+    <w:lsdException w:name="FollowedHyperlink" w:semiHidden="1" w:unhideWhenUsed="1"/>
     <w:lsdException w:name="Strong" w:uiPriority="22" w:qFormat="1"/>
     <w:lsdException w:name="Emphasis" w:qFormat="1"/>
+    <w:lsdException w:name="Document Map" w:semiHidden="1" w:unhideWhenUsed="1"/>
+    <w:lsdException w:name="Plain Text" w:semiHidden="1" w:unhideWhenUsed="1"/>
+    <w:lsdException w:name="E-mail Signature" w:semiHidden="1" w:unhideWhenUsed="1"/>
+    <w:lsdException w:name="HTML Top of Form" w:semiHidden="1" w:unhideWhenUsed="1"/>
+    <w:lsdException w:name="HTML Bottom of Form" w:semiHidden="1" w:unhideWhenUsed="1"/>
+    <w:lsdException w:name="Normal (Web)" w:semiHidden="1" w:unhideWhenUsed="1"/>
+    <w:lsdException w:name="HTML Acronym" w:semiHidden="1" w:unhideWhenUsed="1"/>
+    <w:lsdException w:name="HTML Address" w:semiHidden="1" w:unhideWhenUsed="1"/>
+    <w:lsdException w:name="HTML Cite" w:semiHidden="1" w:unhideWhenUsed="1"/>
+    <w:lsdException w:name="HTML Code" w:semiHidden="1" w:unhideWhenUsed="1"/>
+    <w:lsdException w:name="HTML Definition" w:semiHidden="1" w:unhideWhenUsed="1"/>
+    <w:lsdException w:name="HTML Keyboard" w:semiHidden="1" w:unhideWhenUsed="1"/>
+    <w:lsdException w:name="HTML Preformatted" w:semiHidden="1" w:unhideWhenUsed="1"/>
+    <w:lsdException w:name="HTML Sample" w:semiHidden="1" w:unhideWhenUsed="1"/>
+    <w:lsdException w:name="HTML Typewriter" w:semiHidden="1" w:unhideWhenUsed="1"/>
+    <w:lsdException w:name="HTML Variable" w:semiHidden="1" w:unhideWhenUsed="1"/>
+    <w:lsdException w:name="Normal Table" w:semiHidden="1" w:unhideWhenUsed="1"/>
+    <w:lsdException w:name="annotation subject" w:semiHidden="1" w:unhideWhenUsed="1"/>
+    <w:lsdException w:name="No List" w:semiHidden="1" w:unhideWhenUsed="1"/>
+    <w:lsdException w:name="Outline List 1" w:semiHidden="1" w:unhideWhenUsed="1"/>
+    <w:lsdException w:name="Outline List 2" w:semiHidden="1" w:unhideWhenUsed="1"/>
+    <w:lsdException w:name="Outline List 3" w:semiHidden="1" w:unhideWhenUsed="1"/>
+    <w:lsdException w:name="Table Simple 1" w:semiHidden="1" w:unhideWhenUsed="1"/>
+    <w:lsdException w:name="Table Simple 2" w:semiHidden="1" w:unhideWhenUsed="1"/>
+    <w:lsdException w:name="Table Simple 3" w:semiHidden="1" w:unhideWhenUsed="1"/>
+    <w:lsdException w:name="Table Classic 1" w:semiHidden="1" w:unhideWhenUsed="1"/>
+    <w:lsdException w:name="Table Classic 2" w:semiHidden="1" w:unhideWhenUsed="1"/>
+    <w:lsdException w:name="Table Classic 3" w:semiHidden="1" w:unhideWhenUsed="1"/>
+    <w:lsdException w:name="Table Classic 4" w:semiHidden="1" w:unhideWhenUsed="1"/>
+    <w:lsdException w:name="Table Colorful 1" w:semiHidden="1" w:unhideWhenUsed="1"/>
+    <w:lsdException w:name="Table Colorful 2" w:semiHidden="1" w:unhideWhenUsed="1"/>
+    <w:lsdException w:name="Table Colorful 3" w:semiHidden="1" w:unhideWhenUsed="1"/>
+    <w:lsdException w:name="Table Columns 1" w:semiHidden="1" w:unhideWhenUsed="1"/>
+    <w:lsdException w:name="Table Columns 2" w:semiHidden="1" w:unhideWhenUsed="1"/>
+    <w:lsdException w:name="Table Columns 3" w:semiHidden="1" w:unhideWhenUsed="1"/>
+    <w:lsdException w:name="Table Columns 4" w:semiHidden="1" w:unhideWhenUsed="1"/>
+    <w:lsdException w:name="Table Columns 5" w:semiHidden="1" w:unhideWhenUsed="1"/>
+    <w:lsdException w:name="Table Grid 1" w:semiHidden="1" w:unhideWhenUsed="1"/>
+    <w:lsdException w:name="Table Grid 2" w:semiHidden="1" w:unhideWhenUsed="1"/>
+    <w:lsdException w:name="Table Grid 3" w:semiHidden="1" w:unhideWhenUsed="1"/>
+    <w:lsdException w:name="Table Grid 4" w:semiHidden="1" w:unhideWhenUsed="1"/>
+    <w:lsdException w:name="Table Grid 5" w:semiHidden="1" w:unhideWhenUsed="1"/>
+    <w:lsdException w:name="Table Grid 6" w:semiHidden="1" w:unhideWhenUsed="1"/>
+    <w:lsdException w:name="Table Grid 7" w:semiHidden="1" w:unhideWhenUsed="1"/>
+    <w:lsdException w:name="Table Grid 8" w:semiHidden="1" w:unhideWhenUsed="1"/>
+    <w:lsdException w:name="Table List 1" w:semiHidden="1" w:unhideWhenUsed="1"/>
+    <w:lsdException w:name="Table List 2" w:semiHidden="1" w:unhideWhenUsed="1"/>
+    <w:lsdException w:name="Table List 3" w:semiHidden="1" w:unhideWhenUsed="1"/>
+    <w:lsdException w:name="Table List 4" w:semiHidden="1" w:unhideWhenUsed="1"/>
+    <w:lsdException w:name="Table List 5" w:semiHidden="1" w:unhideWhenUsed="1"/>
+    <w:lsdException w:name="Table List 6" w:semiHidden="1" w:unhideWhenUsed="1"/>
+    <w:lsdException w:name="Table List 7" w:semiHidden="1" w:unhideWhenUsed="1"/>
+    <w:lsdException w:name="Table List 8" w:semiHidden="1" w:unhideWhenUsed="1"/>
+    <w:lsdException w:name="Table 3D effects 1" w:semiHidden="1" w:unhideWhenUsed="1"/>
+    <w:lsdException w:name="Table 3D effects 2" w:semiHidden="1" w:unhideWhenUsed="1"/>
+    <w:lsdException w:name="Table 3D effects 3" w:semiHidden="1" w:unhideWhenUsed="1"/>
+    <w:lsdException w:name="Table Contemporary" w:semiHidden="1" w:unhideWhenUsed="1"/>
+    <w:lsdException w:name="Table Elegant" w:semiHidden="1" w:unhideWhenUsed="1"/>
+    <w:lsdException w:name="Table Professional" w:semiHidden="1" w:unhideWhenUsed="1"/>
+    <w:lsdException w:name="Table Subtle 1" w:semiHidden="1" w:unhideWhenUsed="1"/>
+    <w:lsdException w:name="Table Subtle 2" w:semiHidden="1" w:unhideWhenUsed="1"/>
+    <w:lsdException w:name="Table Web 1" w:semiHidden="1" w:unhideWhenUsed="1"/>
+    <w:lsdException w:name="Table Web 2" w:semiHidden="1" w:unhideWhenUsed="1"/>
+    <w:lsdException w:name="Table Web 3" w:semiHidden="1" w:unhideWhenUsed="1"/>
+    <w:lsdException w:name="Balloon Text" w:semiHidden="1" w:unhideWhenUsed="1"/>
+    <w:lsdException w:name="Table Theme" w:semiHidden="1" w:unhideWhenUsed="1"/>
     <w:lsdException w:name="Placeholder Text" w:semiHidden="1" w:uiPriority="99"/>
     <w:lsdException w:name="No Spacing" w:uiPriority="1" w:qFormat="1"/>
     <w:lsdException w:name="Light Shading" w:uiPriority="60"/>
@@ -7911,936 +7981,110 @@
     <w:lsdException w:name="Book Title" w:uiPriority="33" w:qFormat="1"/>
     <w:lsdException w:name="Bibliography" w:semiHidden="1" w:uiPriority="37" w:unhideWhenUsed="1"/>
     <w:lsdException w:name="TOC Heading" w:semiHidden="1" w:uiPriority="39" w:unhideWhenUsed="1" w:qFormat="1"/>
-  </w:latentStyles>
-  <w:style w:type="paragraph" w:default="1" w:styleId="Normal">
-    <w:name w:val="Normal"/>
-    <w:qFormat/>
-    <w:rsid w:val="009417D3"/>
-  </w:style>
-  <w:style w:type="paragraph" w:styleId="Heading1">
-    <w:name w:val="heading 1"/>
-    <w:basedOn w:val="Normal"/>
-    <w:next w:val="Normal"/>
-    <w:qFormat/>
-    <w:rsid w:val="009417D3"/>
-    <w:pPr>
-      <w:spacing w:before="240" w:after="360"/>
-      <w:outlineLvl w:val="0"/>
-    </w:pPr>
-    <w:rPr>
-      <w:b/>
-      <w:sz w:val="36"/>
-    </w:rPr>
-  </w:style>
-  <w:style w:type="paragraph" w:styleId="Heading2">
-    <w:name w:val="heading 2"/>
-    <w:basedOn w:val="Normal"/>
-    <w:next w:val="Normal"/>
-    <w:qFormat/>
-    <w:rsid w:val="009417D3"/>
-    <w:pPr>
-      <w:keepNext/>
-      <w:widowControl w:val="0"/>
-      <w:outlineLvl w:val="1"/>
-    </w:pPr>
-    <w:rPr>
-      <w:rFonts w:ascii="Arial" w:hAnsi="Arial"/>
-      <w:b/>
-      <w:snapToGrid w:val="0"/>
-      <w:sz w:val="24"/>
-    </w:rPr>
-  </w:style>
-  <w:style w:type="paragraph" w:styleId="Heading3">
-    <w:name w:val="heading 3"/>
-    <w:basedOn w:val="Normal"/>
-    <w:next w:val="Normal"/>
-    <w:qFormat/>
-    <w:rsid w:val="009417D3"/>
-    <w:pPr>
-      <w:keepNext/>
-      <w:spacing w:before="240" w:after="60"/>
-      <w:outlineLvl w:val="2"/>
-    </w:pPr>
-    <w:rPr>
-      <w:rFonts w:ascii="Arial" w:hAnsi="Arial"/>
-      <w:sz w:val="24"/>
-    </w:rPr>
-  </w:style>
-  <w:style w:type="paragraph" w:styleId="Heading4">
-    <w:name w:val="heading 4"/>
-    <w:basedOn w:val="Normal"/>
-    <w:next w:val="Normal"/>
-    <w:qFormat/>
-    <w:rsid w:val="009417D3"/>
-    <w:pPr>
-      <w:keepNext/>
-      <w:spacing w:before="60" w:after="60"/>
-      <w:jc w:val="center"/>
-      <w:outlineLvl w:val="3"/>
-    </w:pPr>
-    <w:rPr>
-      <w:b/>
-      <w:i/>
-      <w:sz w:val="36"/>
-    </w:rPr>
-  </w:style>
-  <w:style w:type="paragraph" w:styleId="Heading5">
-    <w:name w:val="heading 5"/>
-    <w:basedOn w:val="Normal"/>
-    <w:next w:val="Normal"/>
-    <w:qFormat/>
-    <w:rsid w:val="009417D3"/>
-    <w:pPr>
-      <w:keepNext/>
-      <w:spacing w:before="60" w:after="60"/>
-      <w:outlineLvl w:val="4"/>
-    </w:pPr>
-    <w:rPr>
-      <w:b/>
-      <w:i/>
-      <w:sz w:val="44"/>
-      <w:u w:val="single"/>
-    </w:rPr>
-  </w:style>
-  <w:style w:type="paragraph" w:styleId="Heading6">
-    <w:name w:val="heading 6"/>
-    <w:basedOn w:val="Normal"/>
-    <w:next w:val="Normal"/>
-    <w:qFormat/>
-    <w:rsid w:val="009417D3"/>
-    <w:pPr>
-      <w:keepNext/>
-      <w:spacing w:before="60" w:after="60"/>
-      <w:outlineLvl w:val="5"/>
-    </w:pPr>
-    <w:rPr>
-      <w:b/>
-      <w:sz w:val="18"/>
-    </w:rPr>
-  </w:style>
-  <w:style w:type="paragraph" w:styleId="Heading7">
-    <w:name w:val="heading 7"/>
-    <w:basedOn w:val="Normal"/>
-    <w:next w:val="Normal"/>
-    <w:qFormat/>
-    <w:rsid w:val="009417D3"/>
-    <w:pPr>
-      <w:keepNext/>
-      <w:spacing w:before="60" w:after="60"/>
-      <w:jc w:val="center"/>
-      <w:outlineLvl w:val="6"/>
-    </w:pPr>
-    <w:rPr>
-      <w:b/>
-      <w:sz w:val="18"/>
-    </w:rPr>
-  </w:style>
-  <w:style w:type="character" w:default="1" w:styleId="DefaultParagraphFont">
-    <w:name w:val="Default Paragraph Font"/>
-    <w:uiPriority w:val="1"/>
-    <w:semiHidden/>
-    <w:unhideWhenUsed/>
-  </w:style>
-  <w:style w:type="table" w:default="1" w:styleId="TableNormal">
-    <w:name w:val="Normal Table"/>
-    <w:uiPriority w:val="99"/>
-    <w:semiHidden/>
-    <w:unhideWhenUsed/>
-    <w:tblPr>
-      <w:tblInd w:w="0" w:type="dxa"/>
-      <w:tblCellMar>
-        <w:top w:w="0" w:type="dxa"/>
-        <w:left w:w="108" w:type="dxa"/>
-        <w:bottom w:w="0" w:type="dxa"/>
-        <w:right w:w="108" w:type="dxa"/>
-      </w:tblCellMar>
-    </w:tblPr>
-  </w:style>
-  <w:style w:type="numbering" w:default="1" w:styleId="NoList">
-    <w:name w:val="No List"/>
-    <w:uiPriority w:val="99"/>
-    <w:semiHidden/>
-    <w:unhideWhenUsed/>
-  </w:style>
-  <w:style w:type="paragraph" w:styleId="Footer">
-    <w:name w:val="footer"/>
-    <w:basedOn w:val="Normal"/>
-    <w:rsid w:val="009417D3"/>
-    <w:pPr>
-      <w:tabs>
-        <w:tab w:val="center" w:pos="4320"/>
-        <w:tab w:val="right" w:pos="8640"/>
-      </w:tabs>
-      <w:spacing w:before="60" w:after="60"/>
-    </w:pPr>
-    <w:rPr>
-      <w:sz w:val="22"/>
-    </w:rPr>
-  </w:style>
-  <w:style w:type="paragraph" w:styleId="Header">
-    <w:name w:val="header"/>
-    <w:basedOn w:val="Normal"/>
-    <w:rsid w:val="009417D3"/>
-    <w:pPr>
-      <w:tabs>
-        <w:tab w:val="center" w:pos="4320"/>
-        <w:tab w:val="right" w:pos="8640"/>
-      </w:tabs>
-      <w:spacing w:before="60" w:after="60"/>
-    </w:pPr>
-    <w:rPr>
-      <w:sz w:val="22"/>
-    </w:rPr>
-  </w:style>
-  <w:style w:type="paragraph" w:customStyle="1" w:styleId="ProcessHeaders">
-    <w:name w:val="Process Headers"/>
-    <w:basedOn w:val="Heading1"/>
-    <w:rsid w:val="00227A2A"/>
-    <w:pPr>
-      <w:spacing w:after="240"/>
-      <w:jc w:val="center"/>
-    </w:pPr>
-    <w:rPr>
-      <w:bCs/>
-    </w:rPr>
-  </w:style>
-  <w:style w:type="paragraph" w:customStyle="1" w:styleId="TextRowLeaders">
-    <w:name w:val="Text Row Leaders"/>
-    <w:rsid w:val="002B1DCD"/>
-    <w:pPr>
-      <w:spacing w:before="60" w:after="60"/>
-      <w:jc w:val="right"/>
-    </w:pPr>
-    <w:rPr>
-      <w:b/>
-      <w:sz w:val="22"/>
-    </w:rPr>
-  </w:style>
-  <w:style w:type="character" w:styleId="PageNumber">
-    <w:name w:val="page number"/>
-    <w:basedOn w:val="DefaultParagraphFont"/>
-    <w:rsid w:val="000F2C05"/>
-  </w:style>
-  <w:style w:type="character" w:styleId="Hyperlink">
-    <w:name w:val="Hyperlink"/>
-    <w:basedOn w:val="DefaultParagraphFont"/>
-    <w:uiPriority w:val="99"/>
-    <w:rsid w:val="000F2C05"/>
-    <w:rPr>
-      <w:color w:val="0000FF"/>
-      <w:u w:val="single"/>
-    </w:rPr>
-  </w:style>
-  <w:style w:type="paragraph" w:styleId="z-TopofForm">
-    <w:name w:val="HTML Top of Form"/>
-    <w:basedOn w:val="Normal"/>
-    <w:next w:val="Normal"/>
-    <w:hidden/>
-    <w:rsid w:val="009417D3"/>
-    <w:pPr>
-      <w:pBdr>
-        <w:bottom w:val="single" w:sz="6" w:space="1" w:color="auto"/>
-      </w:pBdr>
-      <w:jc w:val="center"/>
-    </w:pPr>
-    <w:rPr>
-      <w:rFonts w:ascii="Arial" w:eastAsia="Arial Unicode MS" w:hAnsi="Arial" w:cs="Arial"/>
-      <w:vanish/>
-      <w:sz w:val="16"/>
-      <w:szCs w:val="16"/>
-    </w:rPr>
-  </w:style>
-  <w:style w:type="paragraph" w:styleId="z-BottomofForm">
-    <w:name w:val="HTML Bottom of Form"/>
-    <w:basedOn w:val="Normal"/>
-    <w:next w:val="Normal"/>
-    <w:hidden/>
-    <w:rsid w:val="009417D3"/>
-    <w:pPr>
-      <w:pBdr>
-        <w:top w:val="single" w:sz="6" w:space="1" w:color="auto"/>
-      </w:pBdr>
-      <w:jc w:val="center"/>
-    </w:pPr>
-    <w:rPr>
-      <w:rFonts w:ascii="Arial" w:eastAsia="Arial Unicode MS" w:hAnsi="Arial" w:cs="Arial"/>
-      <w:vanish/>
-      <w:sz w:val="16"/>
-      <w:szCs w:val="16"/>
-    </w:rPr>
-  </w:style>
-  <w:style w:type="paragraph" w:styleId="BalloonText">
-    <w:name w:val="Balloon Text"/>
-    <w:basedOn w:val="Normal"/>
-    <w:semiHidden/>
-    <w:rsid w:val="009417D3"/>
-    <w:rPr>
-      <w:rFonts w:ascii="Tahoma" w:hAnsi="Tahoma" w:cs="Tahoma"/>
-      <w:sz w:val="16"/>
-      <w:szCs w:val="16"/>
-    </w:rPr>
-  </w:style>
-  <w:style w:type="character" w:styleId="CommentReference">
-    <w:name w:val="annotation reference"/>
-    <w:basedOn w:val="DefaultParagraphFont"/>
-    <w:rsid w:val="009417D3"/>
-    <w:rPr>
-      <w:sz w:val="16"/>
-      <w:szCs w:val="16"/>
-    </w:rPr>
-  </w:style>
-  <w:style w:type="paragraph" w:styleId="CommentText">
-    <w:name w:val="annotation text"/>
-    <w:basedOn w:val="Normal"/>
-    <w:link w:val="CommentTextChar"/>
-    <w:rsid w:val="009417D3"/>
-  </w:style>
-  <w:style w:type="paragraph" w:styleId="CommentSubject">
-    <w:name w:val="annotation subject"/>
-    <w:basedOn w:val="CommentText"/>
-    <w:next w:val="CommentText"/>
-    <w:semiHidden/>
-    <w:rsid w:val="009417D3"/>
-    <w:rPr>
-      <w:b/>
-      <w:bCs/>
-    </w:rPr>
-  </w:style>
-  <w:style w:type="paragraph" w:customStyle="1" w:styleId="TableText">
-    <w:name w:val="Table Text"/>
-    <w:rsid w:val="00D74C17"/>
-    <w:pPr>
-      <w:spacing w:before="60" w:after="60"/>
-    </w:pPr>
-    <w:rPr>
-      <w:bCs/>
-    </w:rPr>
-  </w:style>
-  <w:style w:type="paragraph" w:customStyle="1" w:styleId="TableHeader">
-    <w:name w:val="Table Header"/>
-    <w:rsid w:val="00D74C17"/>
-    <w:pPr>
-      <w:spacing w:before="60" w:after="60"/>
-    </w:pPr>
-    <w:rPr>
-      <w:b/>
-      <w:bCs/>
-    </w:rPr>
-  </w:style>
-  <w:style w:type="table" w:styleId="TableGrid">
-    <w:name w:val="Table Grid"/>
-    <w:basedOn w:val="TableNormal"/>
-    <w:rsid w:val="00D74C17"/>
-    <w:tblPr>
-      <w:tblStyleRowBandSize w:val="1"/>
-      <w:tblBorders>
-        <w:top w:val="single" w:sz="4" w:space="0" w:color="auto"/>
-        <w:left w:val="single" w:sz="4" w:space="0" w:color="auto"/>
-        <w:bottom w:val="single" w:sz="4" w:space="0" w:color="auto"/>
-        <w:right w:val="single" w:sz="4" w:space="0" w:color="auto"/>
-        <w:insideH w:val="single" w:sz="4" w:space="0" w:color="auto"/>
-        <w:insideV w:val="single" w:sz="4" w:space="0" w:color="auto"/>
-      </w:tblBorders>
-    </w:tblPr>
-    <w:tblStylePr w:type="firstRow">
-      <w:pPr>
-        <w:jc w:val="left"/>
-      </w:pPr>
-      <w:rPr>
-        <w:rFonts w:ascii="Times New Roman" w:hAnsi="Times New Roman"/>
-        <w:b w:val="0"/>
-        <w:color w:val="auto"/>
-        <w:sz w:val="20"/>
-      </w:rPr>
-      <w:tblPr/>
-      <w:tcPr>
-        <w:tcBorders>
-          <w:top w:val="single" w:sz="4" w:space="0" w:color="auto"/>
-          <w:left w:val="single" w:sz="4" w:space="0" w:color="auto"/>
-          <w:bottom w:val="single" w:sz="4" w:space="0" w:color="auto"/>
-          <w:right w:val="single" w:sz="4" w:space="0" w:color="auto"/>
-          <w:insideH w:val="nil"/>
-          <w:insideV w:val="single" w:sz="4" w:space="0" w:color="auto"/>
-          <w:tl2br w:val="nil"/>
-          <w:tr2bl w:val="nil"/>
-        </w:tcBorders>
-        <w:shd w:val="clear" w:color="auto" w:fill="E6E6E6"/>
-      </w:tcPr>
-    </w:tblStylePr>
-    <w:tblStylePr w:type="band1Horz">
-      <w:rPr>
-        <w:rFonts w:ascii="Times New Roman" w:hAnsi="Times New Roman"/>
-        <w:b w:val="0"/>
-        <w:sz w:val="20"/>
-      </w:rPr>
-    </w:tblStylePr>
-    <w:tblStylePr w:type="band2Horz">
-      <w:rPr>
-        <w:rFonts w:ascii="Times New Roman" w:hAnsi="Times New Roman"/>
-        <w:b w:val="0"/>
-        <w:sz w:val="20"/>
-      </w:rPr>
-    </w:tblStylePr>
-  </w:style>
-  <w:style w:type="paragraph" w:customStyle="1" w:styleId="SOPBullets">
-    <w:name w:val="SOP Bullets"/>
-    <w:basedOn w:val="Normal"/>
-    <w:rsid w:val="00745B99"/>
-    <w:pPr>
-      <w:numPr>
-        <w:numId w:val="8"/>
-      </w:numPr>
-      <w:spacing w:before="40" w:after="40"/>
-    </w:pPr>
-    <w:rPr>
-      <w:sz w:val="22"/>
-    </w:rPr>
-  </w:style>
-  <w:style w:type="paragraph" w:styleId="TOC1">
-    <w:name w:val="toc 1"/>
-    <w:basedOn w:val="Normal"/>
-    <w:next w:val="Normal"/>
-    <w:autoRedefine/>
-    <w:uiPriority w:val="39"/>
-    <w:rsid w:val="00D74C17"/>
-    <w:pPr>
-      <w:spacing w:before="120" w:after="120"/>
-    </w:pPr>
-    <w:rPr>
-      <w:b/>
-      <w:bCs/>
-      <w:caps/>
-    </w:rPr>
-  </w:style>
-  <w:style w:type="paragraph" w:styleId="TOC2">
-    <w:name w:val="toc 2"/>
-    <w:basedOn w:val="Normal"/>
-    <w:next w:val="Normal"/>
-    <w:autoRedefine/>
-    <w:semiHidden/>
-    <w:rsid w:val="00D74C17"/>
-    <w:pPr>
-      <w:ind w:left="200"/>
-    </w:pPr>
-    <w:rPr>
-      <w:smallCaps/>
-    </w:rPr>
-  </w:style>
-  <w:style w:type="paragraph" w:styleId="TOC3">
-    <w:name w:val="toc 3"/>
-    <w:basedOn w:val="Normal"/>
-    <w:next w:val="Normal"/>
-    <w:autoRedefine/>
-    <w:semiHidden/>
-    <w:rsid w:val="00D74C17"/>
-    <w:pPr>
-      <w:ind w:left="400"/>
-    </w:pPr>
-    <w:rPr>
-      <w:i/>
-      <w:iCs/>
-    </w:rPr>
-  </w:style>
-  <w:style w:type="paragraph" w:styleId="TOC4">
-    <w:name w:val="toc 4"/>
-    <w:basedOn w:val="Normal"/>
-    <w:next w:val="Normal"/>
-    <w:autoRedefine/>
-    <w:semiHidden/>
-    <w:rsid w:val="00D74C17"/>
-    <w:pPr>
-      <w:ind w:left="600"/>
-    </w:pPr>
-    <w:rPr>
-      <w:sz w:val="18"/>
-      <w:szCs w:val="18"/>
-    </w:rPr>
-  </w:style>
-  <w:style w:type="paragraph" w:styleId="TOC5">
-    <w:name w:val="toc 5"/>
-    <w:basedOn w:val="Normal"/>
-    <w:next w:val="Normal"/>
-    <w:autoRedefine/>
-    <w:semiHidden/>
-    <w:rsid w:val="00D74C17"/>
-    <w:pPr>
-      <w:ind w:left="800"/>
-    </w:pPr>
-    <w:rPr>
-      <w:sz w:val="18"/>
-      <w:szCs w:val="18"/>
-    </w:rPr>
-  </w:style>
-  <w:style w:type="paragraph" w:styleId="TOC6">
-    <w:name w:val="toc 6"/>
-    <w:basedOn w:val="Normal"/>
-    <w:next w:val="Normal"/>
-    <w:autoRedefine/>
-    <w:semiHidden/>
-    <w:rsid w:val="00D74C17"/>
-    <w:pPr>
-      <w:ind w:left="1000"/>
-    </w:pPr>
-    <w:rPr>
-      <w:sz w:val="18"/>
-      <w:szCs w:val="18"/>
-    </w:rPr>
-  </w:style>
-  <w:style w:type="paragraph" w:styleId="TOC7">
-    <w:name w:val="toc 7"/>
-    <w:basedOn w:val="Normal"/>
-    <w:next w:val="Normal"/>
-    <w:autoRedefine/>
-    <w:semiHidden/>
-    <w:rsid w:val="00D74C17"/>
-    <w:pPr>
-      <w:ind w:left="1200"/>
-    </w:pPr>
-    <w:rPr>
-      <w:sz w:val="18"/>
-      <w:szCs w:val="18"/>
-    </w:rPr>
-  </w:style>
-  <w:style w:type="paragraph" w:styleId="TOC8">
-    <w:name w:val="toc 8"/>
-    <w:basedOn w:val="Normal"/>
-    <w:next w:val="Normal"/>
-    <w:autoRedefine/>
-    <w:semiHidden/>
-    <w:rsid w:val="00D74C17"/>
-    <w:pPr>
-      <w:ind w:left="1400"/>
-    </w:pPr>
-    <w:rPr>
-      <w:sz w:val="18"/>
-      <w:szCs w:val="18"/>
-    </w:rPr>
-  </w:style>
-  <w:style w:type="paragraph" w:styleId="TOC9">
-    <w:name w:val="toc 9"/>
-    <w:basedOn w:val="Normal"/>
-    <w:next w:val="Normal"/>
-    <w:autoRedefine/>
-    <w:semiHidden/>
-    <w:rsid w:val="00D74C17"/>
-    <w:pPr>
-      <w:ind w:left="1600"/>
-    </w:pPr>
-    <w:rPr>
-      <w:sz w:val="18"/>
-      <w:szCs w:val="18"/>
-    </w:rPr>
-  </w:style>
-  <w:style w:type="paragraph" w:customStyle="1" w:styleId="SOPBodyText">
-    <w:name w:val="SOP Body Text"/>
-    <w:link w:val="SOPBodyTextChar"/>
-    <w:rsid w:val="00D74C17"/>
-    <w:pPr>
-      <w:spacing w:before="60" w:after="60"/>
-    </w:pPr>
-    <w:rPr>
-      <w:sz w:val="22"/>
-      <w:szCs w:val="22"/>
-    </w:rPr>
-  </w:style>
-  <w:style w:type="paragraph" w:customStyle="1" w:styleId="CoverPageTitles">
-    <w:name w:val="Cover Page Titles"/>
-    <w:rsid w:val="00745B99"/>
-    <w:pPr>
-      <w:spacing w:after="120"/>
-      <w:jc w:val="center"/>
-    </w:pPr>
-    <w:rPr>
-      <w:b/>
-      <w:bCs/>
-      <w:i/>
-      <w:iCs/>
-      <w:sz w:val="36"/>
-    </w:rPr>
-  </w:style>
-  <w:style w:type="paragraph" w:customStyle="1" w:styleId="headingstuff">
-    <w:name w:val="headingstuff"/>
-    <w:rsid w:val="006E06D8"/>
-    <w:rPr>
-      <w:rFonts w:cs="Arial"/>
-      <w:sz w:val="24"/>
-      <w:szCs w:val="24"/>
-    </w:rPr>
-  </w:style>
-  <w:style w:type="paragraph" w:customStyle="1" w:styleId="Char">
-    <w:name w:val="Char"/>
-    <w:basedOn w:val="Normal"/>
-    <w:semiHidden/>
-    <w:rsid w:val="006E06D8"/>
-    <w:pPr>
-      <w:tabs>
-        <w:tab w:val="left" w:pos="360"/>
-      </w:tabs>
-      <w:spacing w:before="80" w:after="80"/>
-      <w:ind w:left="4320" w:firstLine="360"/>
-      <w:jc w:val="both"/>
-    </w:pPr>
-    <w:rPr>
-      <w:bCs/>
-      <w:color w:val="000080"/>
-      <w:sz w:val="22"/>
-      <w:szCs w:val="24"/>
-    </w:rPr>
-  </w:style>
-  <w:style w:type="character" w:styleId="FollowedHyperlink">
-    <w:name w:val="FollowedHyperlink"/>
-    <w:basedOn w:val="DefaultParagraphFont"/>
-    <w:rsid w:val="005E0638"/>
-    <w:rPr>
-      <w:color w:val="800080" w:themeColor="followedHyperlink"/>
-      <w:u w:val="single"/>
-    </w:rPr>
-  </w:style>
-  <w:style w:type="character" w:customStyle="1" w:styleId="CommentTextChar">
-    <w:name w:val="Comment Text Char"/>
-    <w:basedOn w:val="DefaultParagraphFont"/>
-    <w:link w:val="CommentText"/>
-    <w:rsid w:val="00F94381"/>
-  </w:style>
-  <w:style w:type="character" w:customStyle="1" w:styleId="SOPBodyTextChar">
-    <w:name w:val="SOP Body Text Char"/>
-    <w:basedOn w:val="DefaultParagraphFont"/>
-    <w:link w:val="SOPBodyText"/>
-    <w:locked/>
-    <w:rsid w:val="00F94381"/>
-    <w:rPr>
-      <w:sz w:val="22"/>
-      <w:szCs w:val="22"/>
-    </w:rPr>
-  </w:style>
-  <w:style w:type="paragraph" w:customStyle="1" w:styleId="BriljentNote">
-    <w:name w:val="Briljent Note"/>
-    <w:basedOn w:val="Normal"/>
-    <w:qFormat/>
-    <w:rsid w:val="00F94381"/>
-    <w:rPr>
-      <w:rFonts w:ascii="Arial" w:eastAsia="Calibri" w:hAnsi="Arial" w:cs="Arial"/>
-      <w:i/>
-      <w:color w:val="000000"/>
-      <w:sz w:val="22"/>
-      <w:szCs w:val="22"/>
-    </w:rPr>
-  </w:style>
-  <w:style w:type="paragraph" w:customStyle="1" w:styleId="Briljenttxt">
-    <w:name w:val="Briljent txt"/>
-    <w:basedOn w:val="Normal"/>
-    <w:qFormat/>
-    <w:rsid w:val="008D281A"/>
-    <w:pPr>
-      <w:spacing w:before="40" w:after="40"/>
-    </w:pPr>
-    <w:rPr>
-      <w:rFonts w:ascii="Arial" w:eastAsia="Calibri" w:hAnsi="Arial" w:cs="Arial"/>
-      <w:sz w:val="22"/>
-      <w:szCs w:val="22"/>
-    </w:rPr>
-  </w:style>
-  <w:style w:type="paragraph" w:customStyle="1" w:styleId="Briljenttext">
-    <w:name w:val="Briljent text"/>
-    <w:basedOn w:val="Normal"/>
-    <w:qFormat/>
-    <w:rsid w:val="008D281A"/>
-    <w:pPr>
-      <w:spacing w:before="40" w:after="40"/>
-    </w:pPr>
-    <w:rPr>
-      <w:rFonts w:ascii="Arial" w:eastAsia="Calibri" w:hAnsi="Arial" w:cs="Arial"/>
-      <w:sz w:val="22"/>
-      <w:szCs w:val="22"/>
-    </w:rPr>
-  </w:style>
-  <w:style w:type="paragraph" w:styleId="Revision">
-    <w:name w:val="Revision"/>
-    <w:hidden/>
-    <w:uiPriority w:val="99"/>
-    <w:semiHidden/>
-    <w:rsid w:val="008F4DDD"/>
-  </w:style>
-  <w:style w:type="character" w:customStyle="1" w:styleId="baec5a81-e4d6-4674-97f3-e9220f0136c1">
-    <w:name w:val="baec5a81-e4d6-4674-97f3-e9220f0136c1"/>
-    <w:basedOn w:val="DefaultParagraphFont"/>
-    <w:rsid w:val="00351BC0"/>
-  </w:style>
-  <w:style w:type="table" w:styleId="TableClassic1">
-    <w:name w:val="Table Classic 1"/>
-    <w:basedOn w:val="TableNormal"/>
-    <w:rsid w:val="00721488"/>
-    <w:tblPr>
-      <w:tblBorders>
-        <w:top w:val="single" w:sz="12" w:space="0" w:color="000000"/>
-        <w:bottom w:val="single" w:sz="12" w:space="0" w:color="000000"/>
-      </w:tblBorders>
-    </w:tblPr>
-    <w:tcPr>
-      <w:shd w:val="clear" w:color="auto" w:fill="auto"/>
-    </w:tcPr>
-    <w:tblStylePr w:type="firstRow">
-      <w:rPr>
-        <w:i/>
-        <w:iCs/>
-      </w:rPr>
-      <w:tblPr/>
-      <w:tcPr>
-        <w:tcBorders>
-          <w:bottom w:val="single" w:sz="6" w:space="0" w:color="000000"/>
-          <w:tl2br w:val="none" w:sz="0" w:space="0" w:color="auto"/>
-          <w:tr2bl w:val="none" w:sz="0" w:space="0" w:color="auto"/>
-        </w:tcBorders>
-      </w:tcPr>
-    </w:tblStylePr>
-    <w:tblStylePr w:type="lastRow">
-      <w:rPr>
-        <w:color w:val="auto"/>
-      </w:rPr>
-      <w:tblPr/>
-      <w:tcPr>
-        <w:tcBorders>
-          <w:top w:val="single" w:sz="6" w:space="0" w:color="000000"/>
-          <w:tl2br w:val="none" w:sz="0" w:space="0" w:color="auto"/>
-          <w:tr2bl w:val="none" w:sz="0" w:space="0" w:color="auto"/>
-        </w:tcBorders>
-      </w:tcPr>
-    </w:tblStylePr>
-    <w:tblStylePr w:type="firstCol">
-      <w:tblPr/>
-      <w:tcPr>
-        <w:tcBorders>
-          <w:right w:val="single" w:sz="6" w:space="0" w:color="000000"/>
-          <w:tl2br w:val="none" w:sz="0" w:space="0" w:color="auto"/>
-          <w:tr2bl w:val="none" w:sz="0" w:space="0" w:color="auto"/>
-        </w:tcBorders>
-      </w:tcPr>
-    </w:tblStylePr>
-    <w:tblStylePr w:type="neCell">
-      <w:rPr>
-        <w:b/>
-        <w:bCs/>
-        <w:i w:val="0"/>
-        <w:iCs w:val="0"/>
-      </w:rPr>
-      <w:tblPr/>
-      <w:tcPr>
-        <w:tcBorders>
-          <w:tl2br w:val="none" w:sz="0" w:space="0" w:color="auto"/>
-          <w:tr2bl w:val="none" w:sz="0" w:space="0" w:color="auto"/>
-        </w:tcBorders>
-      </w:tcPr>
-    </w:tblStylePr>
-    <w:tblStylePr w:type="swCell">
-      <w:rPr>
-        <w:b/>
-        <w:bCs/>
-      </w:rPr>
-      <w:tblPr/>
-      <w:tcPr>
-        <w:tcBorders>
-          <w:tl2br w:val="none" w:sz="0" w:space="0" w:color="auto"/>
-          <w:tr2bl w:val="none" w:sz="0" w:space="0" w:color="auto"/>
-        </w:tcBorders>
-      </w:tcPr>
-    </w:tblStylePr>
-  </w:style>
-  <w:style w:type="paragraph" w:styleId="NoSpacing">
-    <w:name w:val="No Spacing"/>
-    <w:link w:val="NoSpacingChar"/>
-    <w:uiPriority w:val="1"/>
-    <w:qFormat/>
-    <w:rsid w:val="001E370E"/>
-    <w:rPr>
-      <w:rFonts w:asciiTheme="minorHAnsi" w:eastAsiaTheme="minorEastAsia" w:hAnsiTheme="minorHAnsi" w:cstheme="minorBidi"/>
-      <w:sz w:val="22"/>
-      <w:szCs w:val="22"/>
-      <w:lang w:eastAsia="ja-JP"/>
-    </w:rPr>
-  </w:style>
-  <w:style w:type="character" w:customStyle="1" w:styleId="NoSpacingChar">
-    <w:name w:val="No Spacing Char"/>
-    <w:basedOn w:val="DefaultParagraphFont"/>
-    <w:link w:val="NoSpacing"/>
-    <w:uiPriority w:val="1"/>
-    <w:rsid w:val="001E370E"/>
-    <w:rPr>
-      <w:rFonts w:asciiTheme="minorHAnsi" w:eastAsiaTheme="minorEastAsia" w:hAnsiTheme="minorHAnsi" w:cstheme="minorBidi"/>
-      <w:sz w:val="22"/>
-      <w:szCs w:val="22"/>
-      <w:lang w:eastAsia="ja-JP"/>
-    </w:rPr>
-  </w:style>
-  <w:style w:type="paragraph" w:styleId="ListParagraph">
-    <w:name w:val="List Paragraph"/>
-    <w:basedOn w:val="Normal"/>
-    <w:uiPriority w:val="34"/>
-    <w:qFormat/>
-    <w:rsid w:val="00335695"/>
-    <w:pPr>
-      <w:ind w:left="720"/>
-      <w:contextualSpacing/>
-    </w:pPr>
-  </w:style>
-  <w:style w:type="character" w:customStyle="1" w:styleId="notebody">
-    <w:name w:val="notebody"/>
-    <w:basedOn w:val="DefaultParagraphFont"/>
-    <w:rsid w:val="008711AC"/>
-  </w:style>
-  <w:style w:type="character" w:styleId="Strong">
-    <w:name w:val="Strong"/>
-    <w:basedOn w:val="DefaultParagraphFont"/>
-    <w:uiPriority w:val="22"/>
-    <w:qFormat/>
-    <w:rsid w:val="00E40261"/>
-    <w:rPr>
-      <w:b/>
-      <w:bCs/>
-    </w:rPr>
-  </w:style>
-</w:styles>
-</file>
-
-<file path=word/stylesWithEffects.xml><?xml version="1.0" encoding="utf-8"?>
-<w:styles xmlns:wpc="http://schemas.microsoft.com/office/word/2010/wordprocessingCanvas" xmlns:mc="http://schemas.openxmlformats.org/markup-compatibility/2006" xmlns:o="urn:schemas-microsoft-com:office:office" xmlns:r="http://schemas.openxmlformats.org/officeDocument/2006/relationships" xmlns:m="http://schemas.openxmlformats.org/officeDocument/2006/math" xmlns:v="urn:schemas-microsoft-com:vml" xmlns:wp14="http://schemas.microsoft.com/office/word/2010/wordprocessingDrawing" xmlns:wp="http://schemas.openxmlformats.org/drawingml/2006/wordprocessingDrawing" xmlns:w10="urn:schemas-microsoft-com:office:word" xmlns:w="http://schemas.openxmlformats.org/wordprocessingml/2006/main" xmlns:w14="http://schemas.microsoft.com/office/word/2010/wordml" xmlns:wpg="http://schemas.microsoft.com/office/word/2010/wordprocessingGroup" xmlns:wpi="http://schemas.microsoft.com/office/word/2010/wordprocessingInk" xmlns:wne="http://schemas.microsoft.com/office/word/2006/wordml" xmlns:wps="http://schemas.microsoft.com/office/word/2010/wordprocessingShape" mc:Ignorable="w14 wp14">
-  <w:docDefaults>
-    <w:rPrDefault>
-      <w:rPr>
-        <w:rFonts w:ascii="Times New Roman" w:eastAsia="Times New Roman" w:hAnsi="Times New Roman" w:cs="Times New Roman"/>
-        <w:lang w:val="en-US" w:eastAsia="en-US" w:bidi="ar-SA"/>
-      </w:rPr>
-    </w:rPrDefault>
-    <w:pPrDefault/>
-  </w:docDefaults>
-  <w:latentStyles w:defLockedState="0" w:defUIPriority="0" w:defSemiHidden="0" w:defUnhideWhenUsed="0" w:defQFormat="0" w:count="267">
-    <w:lsdException w:name="Normal" w:qFormat="1"/>
-    <w:lsdException w:name="heading 1" w:qFormat="1"/>
-    <w:lsdException w:name="heading 2" w:qFormat="1"/>
-    <w:lsdException w:name="heading 3" w:qFormat="1"/>
-    <w:lsdException w:name="heading 4" w:qFormat="1"/>
-    <w:lsdException w:name="heading 5" w:qFormat="1"/>
-    <w:lsdException w:name="heading 6" w:qFormat="1"/>
-    <w:lsdException w:name="heading 7" w:qFormat="1"/>
-    <w:lsdException w:name="heading 8" w:semiHidden="1" w:unhideWhenUsed="1" w:qFormat="1"/>
-    <w:lsdException w:name="heading 9" w:semiHidden="1" w:unhideWhenUsed="1" w:qFormat="1"/>
-    <w:lsdException w:name="toc 1" w:uiPriority="39"/>
-    <w:lsdException w:name="caption" w:semiHidden="1" w:unhideWhenUsed="1" w:qFormat="1"/>
-    <w:lsdException w:name="Title" w:qFormat="1"/>
-    <w:lsdException w:name="Subtitle" w:qFormat="1"/>
-    <w:lsdException w:name="Hyperlink" w:uiPriority="99"/>
-    <w:lsdException w:name="Strong" w:uiPriority="22" w:qFormat="1"/>
-    <w:lsdException w:name="Emphasis" w:qFormat="1"/>
-    <w:lsdException w:name="Placeholder Text" w:semiHidden="1" w:uiPriority="99"/>
-    <w:lsdException w:name="No Spacing" w:uiPriority="1" w:qFormat="1"/>
-    <w:lsdException w:name="Light Shading" w:uiPriority="60"/>
-    <w:lsdException w:name="Light List" w:uiPriority="61"/>
-    <w:lsdException w:name="Light Grid" w:uiPriority="62"/>
-    <w:lsdException w:name="Medium Shading 1" w:uiPriority="63"/>
-    <w:lsdException w:name="Medium Shading 2" w:uiPriority="64"/>
-    <w:lsdException w:name="Medium List 1" w:uiPriority="65"/>
-    <w:lsdException w:name="Medium List 2" w:uiPriority="66"/>
-    <w:lsdException w:name="Medium Grid 1" w:uiPriority="67"/>
-    <w:lsdException w:name="Medium Grid 2" w:uiPriority="68"/>
-    <w:lsdException w:name="Medium Grid 3" w:uiPriority="69"/>
-    <w:lsdException w:name="Dark List" w:uiPriority="70"/>
-    <w:lsdException w:name="Colorful Shading" w:uiPriority="71"/>
-    <w:lsdException w:name="Colorful List" w:uiPriority="72"/>
-    <w:lsdException w:name="Colorful Grid" w:uiPriority="73"/>
-    <w:lsdException w:name="Light Shading Accent 1" w:uiPriority="60"/>
-    <w:lsdException w:name="Light List Accent 1" w:uiPriority="61"/>
-    <w:lsdException w:name="Light Grid Accent 1" w:uiPriority="62"/>
-    <w:lsdException w:name="Medium Shading 1 Accent 1" w:uiPriority="63"/>
-    <w:lsdException w:name="Medium Shading 2 Accent 1" w:uiPriority="64"/>
-    <w:lsdException w:name="Medium List 1 Accent 1" w:uiPriority="65"/>
-    <w:lsdException w:name="Revision" w:semiHidden="1" w:uiPriority="99"/>
-    <w:lsdException w:name="List Paragraph" w:uiPriority="34" w:qFormat="1"/>
-    <w:lsdException w:name="Quote" w:uiPriority="29" w:qFormat="1"/>
-    <w:lsdException w:name="Intense Quote" w:uiPriority="30" w:qFormat="1"/>
-    <w:lsdException w:name="Medium List 2 Accent 1" w:uiPriority="66"/>
-    <w:lsdException w:name="Medium Grid 1 Accent 1" w:uiPriority="67"/>
-    <w:lsdException w:name="Medium Grid 2 Accent 1" w:uiPriority="68"/>
-    <w:lsdException w:name="Medium Grid 3 Accent 1" w:uiPriority="69"/>
-    <w:lsdException w:name="Dark List Accent 1" w:uiPriority="70"/>
-    <w:lsdException w:name="Colorful Shading Accent 1" w:uiPriority="71"/>
-    <w:lsdException w:name="Colorful List Accent 1" w:uiPriority="72"/>
-    <w:lsdException w:name="Colorful Grid Accent 1" w:uiPriority="73"/>
-    <w:lsdException w:name="Light Shading Accent 2" w:uiPriority="60"/>
-    <w:lsdException w:name="Light List Accent 2" w:uiPriority="61"/>
-    <w:lsdException w:name="Light Grid Accent 2" w:uiPriority="62"/>
-    <w:lsdException w:name="Medium Shading 1 Accent 2" w:uiPriority="63"/>
-    <w:lsdException w:name="Medium Shading 2 Accent 2" w:uiPriority="64"/>
-    <w:lsdException w:name="Medium List 1 Accent 2" w:uiPriority="65"/>
-    <w:lsdException w:name="Medium List 2 Accent 2" w:uiPriority="66"/>
-    <w:lsdException w:name="Medium Grid 1 Accent 2" w:uiPriority="67"/>
-    <w:lsdException w:name="Medium Grid 2 Accent 2" w:uiPriority="68"/>
-    <w:lsdException w:name="Medium Grid 3 Accent 2" w:uiPriority="69"/>
-    <w:lsdException w:name="Dark List Accent 2" w:uiPriority="70"/>
-    <w:lsdException w:name="Colorful Shading Accent 2" w:uiPriority="71"/>
-    <w:lsdException w:name="Colorful List Accent 2" w:uiPriority="72"/>
-    <w:lsdException w:name="Colorful Grid Accent 2" w:uiPriority="73"/>
-    <w:lsdException w:name="Light Shading Accent 3" w:uiPriority="60"/>
-    <w:lsdException w:name="Light List Accent 3" w:uiPriority="61"/>
-    <w:lsdException w:name="Light Grid Accent 3" w:uiPriority="62"/>
-    <w:lsdException w:name="Medium Shading 1 Accent 3" w:uiPriority="63"/>
-    <w:lsdException w:name="Medium Shading 2 Accent 3" w:uiPriority="64"/>
-    <w:lsdException w:name="Medium List 1 Accent 3" w:uiPriority="65"/>
-    <w:lsdException w:name="Medium List 2 Accent 3" w:uiPriority="66"/>
-    <w:lsdException w:name="Medium Grid 1 Accent 3" w:uiPriority="67"/>
-    <w:lsdException w:name="Medium Grid 2 Accent 3" w:uiPriority="68"/>
-    <w:lsdException w:name="Medium Grid 3 Accent 3" w:uiPriority="69"/>
-    <w:lsdException w:name="Dark List Accent 3" w:uiPriority="70"/>
-    <w:lsdException w:name="Colorful Shading Accent 3" w:uiPriority="71"/>
-    <w:lsdException w:name="Colorful List Accent 3" w:uiPriority="72"/>
-    <w:lsdException w:name="Colorful Grid Accent 3" w:uiPriority="73"/>
-    <w:lsdException w:name="Light Shading Accent 4" w:uiPriority="60"/>
-    <w:lsdException w:name="Light List Accent 4" w:uiPriority="61"/>
-    <w:lsdException w:name="Light Grid Accent 4" w:uiPriority="62"/>
-    <w:lsdException w:name="Medium Shading 1 Accent 4" w:uiPriority="63"/>
-    <w:lsdException w:name="Medium Shading 2 Accent 4" w:uiPriority="64"/>
-    <w:lsdException w:name="Medium List 1 Accent 4" w:uiPriority="65"/>
-    <w:lsdException w:name="Medium List 2 Accent 4" w:uiPriority="66"/>
-    <w:lsdException w:name="Medium Grid 1 Accent 4" w:uiPriority="67"/>
-    <w:lsdException w:name="Medium Grid 2 Accent 4" w:uiPriority="68"/>
-    <w:lsdException w:name="Medium Grid 3 Accent 4" w:uiPriority="69"/>
-    <w:lsdException w:name="Dark List Accent 4" w:uiPriority="70"/>
-    <w:lsdException w:name="Colorful Shading Accent 4" w:uiPriority="71"/>
-    <w:lsdException w:name="Colorful List Accent 4" w:uiPriority="72"/>
-    <w:lsdException w:name="Colorful Grid Accent 4" w:uiPriority="73"/>
-    <w:lsdException w:name="Light Shading Accent 5" w:uiPriority="60"/>
-    <w:lsdException w:name="Light List Accent 5" w:uiPriority="61"/>
-    <w:lsdException w:name="Light Grid Accent 5" w:uiPriority="62"/>
-    <w:lsdException w:name="Medium Shading 1 Accent 5" w:uiPriority="63"/>
-    <w:lsdException w:name="Medium Shading 2 Accent 5" w:uiPriority="64"/>
-    <w:lsdException w:name="Medium List 1 Accent 5" w:uiPriority="65"/>
-    <w:lsdException w:name="Medium List 2 Accent 5" w:uiPriority="66"/>
-    <w:lsdException w:name="Medium Grid 1 Accent 5" w:uiPriority="67"/>
-    <w:lsdException w:name="Medium Grid 2 Accent 5" w:uiPriority="68"/>
-    <w:lsdException w:name="Medium Grid 3 Accent 5" w:uiPriority="69"/>
-    <w:lsdException w:name="Dark List Accent 5" w:uiPriority="70"/>
-    <w:lsdException w:name="Colorful Shading Accent 5" w:uiPriority="71"/>
-    <w:lsdException w:name="Colorful List Accent 5" w:uiPriority="72"/>
-    <w:lsdException w:name="Colorful Grid Accent 5" w:uiPriority="73"/>
-    <w:lsdException w:name="Light Shading Accent 6" w:uiPriority="60"/>
-    <w:lsdException w:name="Light List Accent 6" w:uiPriority="61"/>
-    <w:lsdException w:name="Light Grid Accent 6" w:uiPriority="62"/>
-    <w:lsdException w:name="Medium Shading 1 Accent 6" w:uiPriority="63"/>
-    <w:lsdException w:name="Medium Shading 2 Accent 6" w:uiPriority="64"/>
-    <w:lsdException w:name="Medium List 1 Accent 6" w:uiPriority="65"/>
-    <w:lsdException w:name="Medium List 2 Accent 6" w:uiPriority="66"/>
-    <w:lsdException w:name="Medium Grid 1 Accent 6" w:uiPriority="67"/>
-    <w:lsdException w:name="Medium Grid 2 Accent 6" w:uiPriority="68"/>
-    <w:lsdException w:name="Medium Grid 3 Accent 6" w:uiPriority="69"/>
-    <w:lsdException w:name="Dark List Accent 6" w:uiPriority="70"/>
-    <w:lsdException w:name="Colorful Shading Accent 6" w:uiPriority="71"/>
-    <w:lsdException w:name="Colorful List Accent 6" w:uiPriority="72"/>
-    <w:lsdException w:name="Colorful Grid Accent 6" w:uiPriority="73"/>
-    <w:lsdException w:name="Subtle Emphasis" w:uiPriority="19" w:qFormat="1"/>
-    <w:lsdException w:name="Intense Emphasis" w:uiPriority="21" w:qFormat="1"/>
-    <w:lsdException w:name="Subtle Reference" w:uiPriority="31" w:qFormat="1"/>
-    <w:lsdException w:name="Intense Reference" w:uiPriority="32" w:qFormat="1"/>
-    <w:lsdException w:name="Book Title" w:uiPriority="33" w:qFormat="1"/>
-    <w:lsdException w:name="Bibliography" w:semiHidden="1" w:uiPriority="37" w:unhideWhenUsed="1"/>
-    <w:lsdException w:name="TOC Heading" w:semiHidden="1" w:uiPriority="39" w:unhideWhenUsed="1" w:qFormat="1"/>
+    <w:lsdException w:name="Plain Table 1" w:uiPriority="41"/>
+    <w:lsdException w:name="Plain Table 2" w:uiPriority="42"/>
+    <w:lsdException w:name="Plain Table 3" w:uiPriority="43"/>
+    <w:lsdException w:name="Plain Table 4" w:uiPriority="44"/>
+    <w:lsdException w:name="Plain Table 5" w:uiPriority="45"/>
+    <w:lsdException w:name="Grid Table Light" w:uiPriority="40"/>
+    <w:lsdException w:name="Grid Table 1 Light" w:uiPriority="46"/>
+    <w:lsdException w:name="Grid Table 2" w:uiPriority="47"/>
+    <w:lsdException w:name="Grid Table 3" w:uiPriority="48"/>
+    <w:lsdException w:name="Grid Table 4" w:uiPriority="49"/>
+    <w:lsdException w:name="Grid Table 5 Dark" w:uiPriority="50"/>
+    <w:lsdException w:name="Grid Table 6 Colorful" w:uiPriority="51"/>
+    <w:lsdException w:name="Grid Table 7 Colorful" w:uiPriority="52"/>
+    <w:lsdException w:name="Grid Table 1 Light Accent 1" w:uiPriority="46"/>
+    <w:lsdException w:name="Grid Table 2 Accent 1" w:uiPriority="47"/>
+    <w:lsdException w:name="Grid Table 3 Accent 1" w:uiPriority="48"/>
+    <w:lsdException w:name="Grid Table 4 Accent 1" w:uiPriority="49"/>
+    <w:lsdException w:name="Grid Table 5 Dark Accent 1" w:uiPriority="50"/>
+    <w:lsdException w:name="Grid Table 6 Colorful Accent 1" w:uiPriority="51"/>
+    <w:lsdException w:name="Grid Table 7 Colorful Accent 1" w:uiPriority="52"/>
+    <w:lsdException w:name="Grid Table 1 Light Accent 2" w:uiPriority="46"/>
+    <w:lsdException w:name="Grid Table 2 Accent 2" w:uiPriority="47"/>
+    <w:lsdException w:name="Grid Table 3 Accent 2" w:uiPriority="48"/>
+    <w:lsdException w:name="Grid Table 4 Accent 2" w:uiPriority="49"/>
+    <w:lsdException w:name="Grid Table 5 Dark Accent 2" w:uiPriority="50"/>
+    <w:lsdException w:name="Grid Table 6 Colorful Accent 2" w:uiPriority="51"/>
+    <w:lsdException w:name="Grid Table 7 Colorful Accent 2" w:uiPriority="52"/>
+    <w:lsdException w:name="Grid Table 1 Light Accent 3" w:uiPriority="46"/>
+    <w:lsdException w:name="Grid Table 2 Accent 3" w:uiPriority="47"/>
+    <w:lsdException w:name="Grid Table 3 Accent 3" w:uiPriority="48"/>
+    <w:lsdException w:name="Grid Table 4 Accent 3" w:uiPriority="49"/>
+    <w:lsdException w:name="Grid Table 5 Dark Accent 3" w:uiPriority="50"/>
+    <w:lsdException w:name="Grid Table 6 Colorful Accent 3" w:uiPriority="51"/>
+    <w:lsdException w:name="Grid Table 7 Colorful Accent 3" w:uiPriority="52"/>
+    <w:lsdException w:name="Grid Table 1 Light Accent 4" w:uiPriority="46"/>
+    <w:lsdException w:name="Grid Table 2 Accent 4" w:uiPriority="47"/>
+    <w:lsdException w:name="Grid Table 3 Accent 4" w:uiPriority="48"/>
+    <w:lsdException w:name="Grid Table 4 Accent 4" w:uiPriority="49"/>
+    <w:lsdException w:name="Grid Table 5 Dark Accent 4" w:uiPriority="50"/>
+    <w:lsdException w:name="Grid Table 6 Colorful Accent 4" w:uiPriority="51"/>
+    <w:lsdException w:name="Grid Table 7 Colorful Accent 4" w:uiPriority="52"/>
+    <w:lsdException w:name="Grid Table 1 Light Accent 5" w:uiPriority="46"/>
+    <w:lsdException w:name="Grid Table 2 Accent 5" w:uiPriority="47"/>
+    <w:lsdException w:name="Grid Table 3 Accent 5" w:uiPriority="48"/>
+    <w:lsdException w:name="Grid Table 4 Accent 5" w:uiPriority="49"/>
+    <w:lsdException w:name="Grid Table 5 Dark Accent 5" w:uiPriority="50"/>
+    <w:lsdException w:name="Grid Table 6 Colorful Accent 5" w:uiPriority="51"/>
+    <w:lsdException w:name="Grid Table 7 Colorful Accent 5" w:uiPriority="52"/>
+    <w:lsdException w:name="Grid Table 1 Light Accent 6" w:uiPriority="46"/>
+    <w:lsdException w:name="Grid Table 2 Accent 6" w:uiPriority="47"/>
+    <w:lsdException w:name="Grid Table 3 Accent 6" w:uiPriority="48"/>
+    <w:lsdException w:name="Grid Table 4 Accent 6" w:uiPriority="49"/>
+    <w:lsdException w:name="Grid Table 5 Dark Accent 6" w:uiPriority="50"/>
+    <w:lsdException w:name="Grid Table 6 Colorful Accent 6" w:uiPriority="51"/>
+    <w:lsdException w:name="Grid Table 7 Colorful Accent 6" w:uiPriority="52"/>
+    <w:lsdException w:name="List Table 1 Light" w:uiPriority="46"/>
+    <w:lsdException w:name="List Table 2" w:uiPriority="47"/>
+    <w:lsdException w:name="List Table 3" w:uiPriority="48"/>
+    <w:lsdException w:name="List Table 4" w:uiPriority="49"/>
+    <w:lsdException w:name="List Table 5 Dark" w:uiPriority="50"/>
+    <w:lsdException w:name="List Table 6 Colorful" w:uiPriority="51"/>
+    <w:lsdException w:name="List Table 7 Colorful" w:uiPriority="52"/>
+    <w:lsdException w:name="List Table 1 Light Accent 1" w:uiPriority="46"/>
+    <w:lsdException w:name="List Table 2 Accent 1" w:uiPriority="47"/>
+    <w:lsdException w:name="List Table 3 Accent 1" w:uiPriority="48"/>
+    <w:lsdException w:name="List Table 4 Accent 1" w:uiPriority="49"/>
+    <w:lsdException w:name="List Table 5 Dark Accent 1" w:uiPriority="50"/>
+    <w:lsdException w:name="List Table 6 Colorful Accent 1" w:uiPriority="51"/>
+    <w:lsdException w:name="List Table 7 Colorful Accent 1" w:uiPriority="52"/>
+    <w:lsdException w:name="List Table 1 Light Accent 2" w:uiPriority="46"/>
+    <w:lsdException w:name="List Table 2 Accent 2" w:uiPriority="47"/>
+    <w:lsdException w:name="List Table 3 Accent 2" w:uiPriority="48"/>
+    <w:lsdException w:name="List Table 4 Accent 2" w:uiPriority="49"/>
+    <w:lsdException w:name="List Table 5 Dark Accent 2" w:uiPriority="50"/>
+    <w:lsdException w:name="List Table 6 Colorful Accent 2" w:uiPriority="51"/>
+    <w:lsdException w:name="List Table 7 Colorful Accent 2" w:uiPriority="52"/>
+    <w:lsdException w:name="List Table 1 Light Accent 3" w:uiPriority="46"/>
+    <w:lsdException w:name="List Table 2 Accent 3" w:uiPriority="47"/>
+    <w:lsdException w:name="List Table 3 Accent 3" w:uiPriority="48"/>
+    <w:lsdException w:name="List Table 4 Accent 3" w:uiPriority="49"/>
+    <w:lsdException w:name="List Table 5 Dark Accent 3" w:uiPriority="50"/>
+    <w:lsdException w:name="List Table 6 Colorful Accent 3" w:uiPriority="51"/>
+    <w:lsdException w:name="List Table 7 Colorful Accent 3" w:uiPriority="52"/>
+    <w:lsdException w:name="List Table 1 Light Accent 4" w:uiPriority="46"/>
+    <w:lsdException w:name="List Table 2 Accent 4" w:uiPriority="47"/>
+    <w:lsdException w:name="List Table 3 Accent 4" w:uiPriority="48"/>
+    <w:lsdException w:name="List Table 4 Accent 4" w:uiPriority="49"/>
+    <w:lsdException w:name="List Table 5 Dark Accent 4" w:uiPriority="50"/>
+    <w:lsdException w:name="List Table 6 Colorful Accent 4" w:uiPriority="51"/>
+    <w:lsdException w:name="List Table 7 Colorful Accent 4" w:uiPriority="52"/>
+    <w:lsdException w:name="List Table 1 Light Accent 5" w:uiPriority="46"/>
+    <w:lsdException w:name="List Table 2 Accent 5" w:uiPriority="47"/>
+    <w:lsdException w:name="List Table 3 Accent 5" w:uiPriority="48"/>
+    <w:lsdException w:name="List Table 4 Accent 5" w:uiPriority="49"/>
+    <w:lsdException w:name="List Table 5 Dark Accent 5" w:uiPriority="50"/>
+    <w:lsdException w:name="List Table 6 Colorful Accent 5" w:uiPriority="51"/>
+    <w:lsdException w:name="List Table 7 Colorful Accent 5" w:uiPriority="52"/>
+    <w:lsdException w:name="List Table 1 Light Accent 6" w:uiPriority="46"/>
+    <w:lsdException w:name="List Table 2 Accent 6" w:uiPriority="47"/>
+    <w:lsdException w:name="List Table 3 Accent 6" w:uiPriority="48"/>
+    <w:lsdException w:name="List Table 4 Accent 6" w:uiPriority="49"/>
+    <w:lsdException w:name="List Table 5 Dark Accent 6" w:uiPriority="50"/>
+    <w:lsdException w:name="List Table 6 Colorful Accent 6" w:uiPriority="51"/>
+    <w:lsdException w:name="List Table 7 Colorful Accent 6" w:uiPriority="52"/>
   </w:latentStyles>
   <w:style w:type="paragraph" w:default="1" w:styleId="Normal">
     <w:name w:val="Normal"/>
@@ -9926,20 +9170,20 @@
 </file>
 
 <file path=customXml/item2.xml><?xml version="1.0" encoding="utf-8"?>
+<p:properties xmlns:p="http://schemas.microsoft.com/office/2006/metadata/properties" xmlns:xsi="http://www.w3.org/2001/XMLSchema-instance">
+  <documentManagement>
+    <_DCDateModified xmlns="http://schemas.microsoft.com/sharepoint/v3/fields" xsi:nil="true"/>
+  </documentManagement>
+</p:properties>
+</file>
+
+<file path=customXml/item3.xml><?xml version="1.0" encoding="utf-8"?>
 <?mso-contentType ?>
 <FormTemplates xmlns="http://schemas.microsoft.com/sharepoint/v3/contenttype/forms">
   <Display>DocumentLibraryForm</Display>
   <Edit>DocumentLibraryForm</Edit>
   <New>DocumentLibraryForm</New>
 </FormTemplates>
-</file>
-
-<file path=customXml/item3.xml><?xml version="1.0" encoding="utf-8"?>
-<p:properties xmlns:p="http://schemas.microsoft.com/office/2006/metadata/properties" xmlns:xsi="http://www.w3.org/2001/XMLSchema-instance">
-  <documentManagement>
-    <_DCDateModified xmlns="http://schemas.microsoft.com/sharepoint/v3/fields" xsi:nil="true"/>
-  </documentManagement>
-</p:properties>
 </file>
 
 <file path=customXml/item4.xml><?xml version="1.0" encoding="utf-8"?>
@@ -10081,18 +9325,18 @@
 </file>
 
 <file path=customXml/itemProps2.xml><?xml version="1.0" encoding="utf-8"?>
-<ds:datastoreItem xmlns:ds="http://schemas.openxmlformats.org/officeDocument/2006/customXml" ds:itemID="{6E0243D2-C2E7-4C17-98A3-48E63A4A14E3}">
+<ds:datastoreItem xmlns:ds="http://schemas.openxmlformats.org/officeDocument/2006/customXml" ds:itemID="{47853092-453F-4761-BB4F-9437077E6946}">
   <ds:schemaRefs>
-    <ds:schemaRef ds:uri="http://schemas.microsoft.com/sharepoint/v3/contenttype/forms"/>
+    <ds:schemaRef ds:uri="http://schemas.microsoft.com/office/2006/metadata/properties"/>
+    <ds:schemaRef ds:uri="http://schemas.microsoft.com/sharepoint/v3/fields"/>
   </ds:schemaRefs>
 </ds:datastoreItem>
 </file>
 
 <file path=customXml/itemProps3.xml><?xml version="1.0" encoding="utf-8"?>
-<ds:datastoreItem xmlns:ds="http://schemas.openxmlformats.org/officeDocument/2006/customXml" ds:itemID="{47853092-453F-4761-BB4F-9437077E6946}">
+<ds:datastoreItem xmlns:ds="http://schemas.openxmlformats.org/officeDocument/2006/customXml" ds:itemID="{6E0243D2-C2E7-4C17-98A3-48E63A4A14E3}">
   <ds:schemaRefs>
-    <ds:schemaRef ds:uri="http://schemas.microsoft.com/office/2006/metadata/properties"/>
-    <ds:schemaRef ds:uri="http://schemas.microsoft.com/sharepoint/v3/fields"/>
+    <ds:schemaRef ds:uri="http://schemas.microsoft.com/sharepoint/v3/contenttype/forms"/>
   </ds:schemaRefs>
 </ds:datastoreItem>
 </file>
@@ -10116,7 +9360,7 @@
 </file>
 
 <file path=customXml/itemProps5.xml><?xml version="1.0" encoding="utf-8"?>
-<ds:datastoreItem xmlns:ds="http://schemas.openxmlformats.org/officeDocument/2006/customXml" ds:itemID="{4B6753E4-D003-4A74-A37A-F3F723D94323}">
+<ds:datastoreItem xmlns:ds="http://schemas.openxmlformats.org/officeDocument/2006/customXml" ds:itemID="{76027A18-8168-41A6-86A7-B563F3A504D8}">
   <ds:schemaRefs>
     <ds:schemaRef ds:uri="http://schemas.openxmlformats.org/officeDocument/2006/bibliography"/>
   </ds:schemaRefs>

</xml_diff>